<commit_message>
Designüberlegung und Arbeitsdurchführung aktualisiert
</commit_message>
<xml_diff>
--- a/doc/GoebelPerny_JMS.docx
+++ b/doc/GoebelPerny_JMS.docx
@@ -43,9 +43,6 @@
                 </w:rPr>
                 <w:alias w:val="Firma"/>
                 <w:id w:val="13406915"/>
-                <w:placeholder>
-                  <w:docPart w:val="64C8D6C86FA445899E3B86041F1479D4"/>
-                </w:placeholder>
                 <w:dataBinding w:prefixMappings="xmlns:ns0='http://schemas.openxmlformats.org/officeDocument/2006/extended-properties'" w:xpath="/ns0:Properties[1]/ns0:Company[1]" w:storeItemID="{6668398D-A668-4E3E-A5EB-62B293D839F1}"/>
                 <w:text/>
               </w:sdtPr>
@@ -1744,8 +1741,6 @@
             <w:r>
               <w:t>Protokoll</w:t>
             </w:r>
-            <w:bookmarkStart w:id="5" w:name="_GoBack"/>
-            <w:bookmarkEnd w:id="5"/>
           </w:p>
         </w:tc>
         <w:tc>
@@ -1944,7 +1939,7 @@
       <w:pPr>
         <w:pStyle w:val="berschrift1"/>
       </w:pPr>
-      <w:bookmarkStart w:id="6" w:name="_Toc403741872"/>
+      <w:bookmarkStart w:id="5" w:name="_Toc403741872"/>
       <w:r>
         <w:lastRenderedPageBreak/>
         <w:t>Theorie</w:t>
@@ -1992,14 +1987,8 @@
     <w:p>
       <w:pPr>
         <w:pStyle w:val="KeinLeerraum"/>
-        <w:rPr>
-          <w:lang w:val="en-GB"/>
-        </w:rPr>
-      </w:pPr>
-      <w:r>
-        <w:rPr>
-          <w:lang w:val="en-GB"/>
-        </w:rPr>
+      </w:pPr>
+      <w:r>
         <w:t>Queue (Point-to-Point)</w:t>
       </w:r>
     </w:p>
@@ -2055,79 +2044,1020 @@
     <w:p>
       <w:pPr>
         <w:pStyle w:val="KeinLeerraum"/>
+      </w:pPr>
+      <w:r>
+        <w:t xml:space="preserve">Topic </w:t>
+      </w:r>
+      <w:r>
+        <w:t>(Publisher/Subscriber)</w:t>
+      </w:r>
+    </w:p>
+    <w:p>
+      <w:pPr>
+        <w:pStyle w:val="KeinLeerraum"/>
+      </w:pPr>
+      <w:r>
+        <w:t>Ein Absender schickt eine Nachricht an</w:t>
+      </w:r>
+      <w:r>
+        <w:t xml:space="preserve"> mehrere Empfänger (Subscriber), die Nachricht wird a</w:t>
+      </w:r>
+      <w:r>
+        <w:t xml:space="preserve">utomatisch ausgeteilt. </w:t>
+      </w:r>
+      <w:r>
+        <w:t>Wenn sich ein Empfänger abmeldet, hat es keine Auswirkung auf andere Empfänger.</w:t>
+      </w:r>
+    </w:p>
+    <w:p>
+      <w:pPr>
+        <w:pStyle w:val="berschrift1"/>
+      </w:pPr>
+      <w:r>
+        <w:t>Designüberlegung</w:t>
+      </w:r>
+    </w:p>
+    <w:p>
+      <w:pPr>
+        <w:pStyle w:val="KeinLeerraum"/>
+      </w:pPr>
+      <w:r>
+        <w:t xml:space="preserve">Wir benötigen eine Klasse zum Starten der Anwendung sowie für das Menü außerhalb und innerhalb des Chats. </w:t>
+      </w:r>
+      <w:r>
+        <w:t xml:space="preserve">Nach dem Aufruf wird nach der IP-Adresse von den Active-MQ sowie Benutzername gefragt. </w:t>
+      </w:r>
+    </w:p>
+    <w:p>
+      <w:pPr>
+        <w:pStyle w:val="KeinLeerraum"/>
+      </w:pPr>
+    </w:p>
+    <w:p>
+      <w:pPr>
+        <w:pStyle w:val="KeinLeerraum"/>
+      </w:pPr>
+      <w:r>
+        <w:t>Chat.java</w:t>
+      </w:r>
+    </w:p>
+    <w:p>
+      <w:pPr>
+        <w:pStyle w:val="KeinLeerraum"/>
+      </w:pPr>
+      <w:r>
+        <w:t>Schreibt und sendet alle Nachrichten in einem Topic, das Menü ist nicht dabei (sondern in Start.java)</w:t>
+      </w:r>
+    </w:p>
+    <w:p>
+      <w:pPr>
+        <w:pStyle w:val="KeinLeerraum"/>
+      </w:pPr>
+    </w:p>
+    <w:p>
+      <w:pPr>
+        <w:pStyle w:val="KeinLeerraum"/>
+      </w:pPr>
+      <w:r>
+        <w:t>Mail.java</w:t>
+      </w:r>
+    </w:p>
+    <w:p>
+      <w:pPr>
+        <w:pStyle w:val="KeinLeerraum"/>
+      </w:pPr>
+      <w:r>
+        <w:t>Schreibt Mails und ruft sie ab, indem eine Queue erstellt wird mit den Namen der IP-Adresse des Senders.</w:t>
+      </w:r>
+    </w:p>
+    <w:p>
+      <w:pPr>
+        <w:pStyle w:val="KeinLeerraum"/>
+      </w:pPr>
+    </w:p>
+    <w:p>
+      <w:pPr>
+        <w:pStyle w:val="KeinLeerraum"/>
+      </w:pPr>
+      <w:r>
+        <w:t>Hilfklassen</w:t>
+      </w:r>
+    </w:p>
+    <w:p>
+      <w:pPr>
+        <w:pStyle w:val="KeinLeerraum"/>
+      </w:pPr>
+      <w:r>
+        <w:t>Zur Überprüfung von der IP-Adresse sowie das Format der IP-Adressen von den Empfänger benötigen wir eine Hilfsklasse.</w:t>
+      </w:r>
+    </w:p>
+    <w:p>
+      <w:pPr>
+        <w:pStyle w:val="berschrift1"/>
+      </w:pPr>
+      <w:r>
+        <w:t>Arbeitsdurchführung</w:t>
+      </w:r>
+      <w:bookmarkEnd w:id="5"/>
+      <w:r>
+        <w:t xml:space="preserve"> </w:t>
+      </w:r>
+    </w:p>
+    <w:p>
+      <w:pPr>
+        <w:pStyle w:val="berschrift2"/>
+      </w:pPr>
+      <w:r>
+        <w:t>Eingaben überprüfen</w:t>
+      </w:r>
+    </w:p>
+    <w:p>
+      <w:pPr>
+        <w:pStyle w:val="KeinLeerraum"/>
+      </w:pPr>
+      <w:r>
+        <w:t>Bevor man einen Chat implementiert muss man sich um Eingaben kümmern, das Problem dabei ist zu Überprüfen ob sie auch gültig sind. Mit Hilfe von regulären Ausdrücken, kann man überprüfen ob eine IP-Adresse, sowie Benutzername gültig sind.</w:t>
+      </w:r>
+    </w:p>
+    <w:p>
+      <w:pPr>
+        <w:pStyle w:val="KeinLeerraum"/>
+      </w:pPr>
+    </w:p>
+    <w:p>
+      <w:pPr>
+        <w:pStyle w:val="KeinLeerraum"/>
+      </w:pPr>
+      <w:r>
+        <w:rPr>
+          <w:rStyle w:val="KeinLeerraumZchn"/>
+        </w:rPr>
+        <w:t>IP-Adresse</w:t>
+      </w:r>
+      <w:r>
+        <w:t>[1]</w:t>
+      </w:r>
+      <w:r>
+        <w:rPr>
+          <w:rStyle w:val="KeinLeerraumZchn"/>
+        </w:rPr>
+        <w:t>:</w:t>
+      </w:r>
+      <w:r>
+        <w:rPr>
+          <w:rFonts w:ascii="Consolas" w:hAnsi="Consolas" w:cs="Consolas"/>
+          <w:color w:val="000000"/>
+          <w:sz w:val="20"/>
+          <w:szCs w:val="20"/>
+        </w:rPr>
+        <w:t xml:space="preserve"> </w:t>
+      </w:r>
+      <w:r>
+        <w:rPr>
+          <w:rFonts w:ascii="Consolas" w:hAnsi="Consolas" w:cs="Consolas"/>
+          <w:color w:val="7030A0"/>
+          <w:sz w:val="20"/>
+          <w:szCs w:val="20"/>
+        </w:rPr>
+        <w:t>(?:(?:25[0-5]|2[0-4][0-9]|[01]?[0-9][0-9]?)</w:t>
+      </w:r>
+      <w:r>
+        <w:rPr>
+          <w:rFonts w:ascii="Consolas" w:hAnsi="Consolas" w:cs="Consolas"/>
+          <w:color w:val="7030A0"/>
+          <w:sz w:val="20"/>
+          <w:szCs w:val="20"/>
+        </w:rPr>
+        <w:t>\\.){3}(?:25[0-5]|2[0-4][0-9]|[01]?[0-9][0-9]?)</w:t>
+      </w:r>
+    </w:p>
+    <w:p>
+      <w:pPr>
+        <w:autoSpaceDE w:val="0"/>
+        <w:autoSpaceDN w:val="0"/>
+        <w:adjustRightInd w:val="0"/>
+        <w:spacing w:after="0" w:line="240" w:lineRule="auto"/>
+        <w:rPr>
+          <w:rFonts w:ascii="Consolas" w:hAnsi="Consolas" w:cs="Consolas"/>
+          <w:color w:val="2A00FF"/>
+          <w:sz w:val="20"/>
+          <w:szCs w:val="20"/>
+        </w:rPr>
+      </w:pPr>
+    </w:p>
+    <w:tbl>
+      <w:tblPr>
+        <w:tblStyle w:val="Formatvorlage1"/>
+        <w:tblW w:w="0" w:type="auto"/>
+        <w:tblLook w:val="04A0" w:firstRow="1" w:lastRow="0" w:firstColumn="1" w:lastColumn="0" w:noHBand="0" w:noVBand="1"/>
+      </w:tblPr>
+      <w:tblGrid>
+        <w:gridCol w:w="4606"/>
+        <w:gridCol w:w="4606"/>
+      </w:tblGrid>
+      <w:tr>
+        <w:trPr>
+          <w:cnfStyle w:val="100000000000" w:firstRow="1" w:lastRow="0" w:firstColumn="0" w:lastColumn="0" w:oddVBand="0" w:evenVBand="0" w:oddHBand="0" w:evenHBand="0" w:firstRowFirstColumn="0" w:firstRowLastColumn="0" w:lastRowFirstColumn="0" w:lastRowLastColumn="0"/>
+        </w:trPr>
+        <w:tc>
+          <w:tcPr>
+            <w:tcW w:w="4606" w:type="dxa"/>
+          </w:tcPr>
+          <w:p>
+            <w:pPr>
+              <w:pStyle w:val="KeinLeerraum"/>
+            </w:pPr>
+            <w:r>
+              <w:t>Beispiel</w:t>
+            </w:r>
+          </w:p>
+        </w:tc>
+        <w:tc>
+          <w:tcPr>
+            <w:tcW w:w="4606" w:type="dxa"/>
+          </w:tcPr>
+          <w:p>
+            <w:pPr>
+              <w:pStyle w:val="KeinLeerraum"/>
+              <w:rPr>
+                <w:rFonts w:ascii="Consolas" w:hAnsi="Consolas" w:cs="Consolas"/>
+                <w:sz w:val="20"/>
+                <w:szCs w:val="20"/>
+              </w:rPr>
+            </w:pPr>
+            <w:r>
+              <w:rPr>
+                <w:rFonts w:ascii="Consolas" w:hAnsi="Consolas" w:cs="Consolas"/>
+                <w:sz w:val="20"/>
+                <w:szCs w:val="20"/>
+              </w:rPr>
+              <w:t>Match</w:t>
+            </w:r>
+          </w:p>
+        </w:tc>
+      </w:tr>
+      <w:tr>
+        <w:tc>
+          <w:tcPr>
+            <w:tcW w:w="4606" w:type="dxa"/>
+          </w:tcPr>
+          <w:p>
+            <w:pPr>
+              <w:pStyle w:val="KeinLeerraum"/>
+              <w:rPr>
+                <w:rFonts w:ascii="Consolas" w:hAnsi="Consolas" w:cs="Consolas"/>
+                <w:sz w:val="20"/>
+                <w:szCs w:val="20"/>
+              </w:rPr>
+            </w:pPr>
+            <w:r>
+              <w:rPr>
+                <w:rFonts w:ascii="Consolas" w:hAnsi="Consolas" w:cs="Consolas"/>
+                <w:sz w:val="20"/>
+                <w:szCs w:val="20"/>
+              </w:rPr>
+              <w:t>192.168.119.15</w:t>
+            </w:r>
+          </w:p>
+        </w:tc>
+        <w:tc>
+          <w:tcPr>
+            <w:tcW w:w="4606" w:type="dxa"/>
+          </w:tcPr>
+          <w:p>
+            <w:pPr>
+              <w:pStyle w:val="KeinLeerraum"/>
+              <w:rPr>
+                <w:rFonts w:ascii="Consolas" w:hAnsi="Consolas" w:cs="Consolas"/>
+                <w:sz w:val="20"/>
+                <w:szCs w:val="20"/>
+              </w:rPr>
+            </w:pPr>
+            <w:r>
+              <w:rPr>
+                <w:rFonts w:ascii="Consolas" w:hAnsi="Consolas" w:cs="Consolas"/>
+                <w:sz w:val="20"/>
+                <w:szCs w:val="20"/>
+              </w:rPr>
+              <w:t>True</w:t>
+            </w:r>
+          </w:p>
+        </w:tc>
+      </w:tr>
+      <w:tr>
+        <w:tc>
+          <w:tcPr>
+            <w:tcW w:w="4606" w:type="dxa"/>
+          </w:tcPr>
+          <w:p>
+            <w:pPr>
+              <w:pStyle w:val="KeinLeerraum"/>
+              <w:rPr>
+                <w:rFonts w:ascii="Consolas" w:hAnsi="Consolas" w:cs="Consolas"/>
+                <w:color w:val="2A00FF"/>
+                <w:sz w:val="20"/>
+                <w:szCs w:val="20"/>
+              </w:rPr>
+            </w:pPr>
+            <w:r>
+              <w:rPr>
+                <w:rFonts w:ascii="Consolas" w:hAnsi="Consolas" w:cs="Consolas"/>
+                <w:sz w:val="20"/>
+                <w:szCs w:val="20"/>
+              </w:rPr>
+              <w:t>8.8.8.8</w:t>
+            </w:r>
+          </w:p>
+        </w:tc>
+        <w:tc>
+          <w:tcPr>
+            <w:tcW w:w="4606" w:type="dxa"/>
+          </w:tcPr>
+          <w:p>
+            <w:pPr>
+              <w:pStyle w:val="KeinLeerraum"/>
+              <w:rPr>
+                <w:rFonts w:ascii="Consolas" w:hAnsi="Consolas" w:cs="Consolas"/>
+                <w:sz w:val="20"/>
+                <w:szCs w:val="20"/>
+              </w:rPr>
+            </w:pPr>
+            <w:r>
+              <w:rPr>
+                <w:rFonts w:ascii="Consolas" w:hAnsi="Consolas" w:cs="Consolas"/>
+                <w:sz w:val="20"/>
+                <w:szCs w:val="20"/>
+              </w:rPr>
+              <w:t>True</w:t>
+            </w:r>
+          </w:p>
+        </w:tc>
+      </w:tr>
+      <w:tr>
+        <w:tc>
+          <w:tcPr>
+            <w:tcW w:w="4606" w:type="dxa"/>
+          </w:tcPr>
+          <w:p>
+            <w:pPr>
+              <w:autoSpaceDE w:val="0"/>
+              <w:autoSpaceDN w:val="0"/>
+              <w:adjustRightInd w:val="0"/>
+              <w:rPr>
+                <w:rFonts w:ascii="Consolas" w:hAnsi="Consolas" w:cs="Consolas"/>
+                <w:sz w:val="20"/>
+                <w:szCs w:val="20"/>
+              </w:rPr>
+            </w:pPr>
+            <w:r>
+              <w:rPr>
+                <w:rFonts w:ascii="Consolas" w:hAnsi="Consolas" w:cs="Consolas"/>
+                <w:sz w:val="20"/>
+                <w:szCs w:val="20"/>
+              </w:rPr>
+              <w:t>10.a.134.12</w:t>
+            </w:r>
+          </w:p>
+        </w:tc>
+        <w:tc>
+          <w:tcPr>
+            <w:tcW w:w="4606" w:type="dxa"/>
+          </w:tcPr>
+          <w:p>
+            <w:pPr>
+              <w:autoSpaceDE w:val="0"/>
+              <w:autoSpaceDN w:val="0"/>
+              <w:adjustRightInd w:val="0"/>
+              <w:rPr>
+                <w:rFonts w:ascii="Consolas" w:hAnsi="Consolas" w:cs="Consolas"/>
+                <w:sz w:val="20"/>
+                <w:szCs w:val="20"/>
+              </w:rPr>
+            </w:pPr>
+            <w:r>
+              <w:rPr>
+                <w:rFonts w:ascii="Consolas" w:hAnsi="Consolas" w:cs="Consolas"/>
+                <w:sz w:val="20"/>
+                <w:szCs w:val="20"/>
+              </w:rPr>
+              <w:t>False</w:t>
+            </w:r>
+          </w:p>
+        </w:tc>
+      </w:tr>
+      <w:tr>
+        <w:tc>
+          <w:tcPr>
+            <w:tcW w:w="4606" w:type="dxa"/>
+          </w:tcPr>
+          <w:p>
+            <w:pPr>
+              <w:autoSpaceDE w:val="0"/>
+              <w:autoSpaceDN w:val="0"/>
+              <w:adjustRightInd w:val="0"/>
+              <w:rPr>
+                <w:rFonts w:ascii="Consolas" w:hAnsi="Consolas" w:cs="Consolas"/>
+                <w:sz w:val="20"/>
+                <w:szCs w:val="20"/>
+              </w:rPr>
+            </w:pPr>
+            <w:r>
+              <w:rPr>
+                <w:rFonts w:ascii="Consolas" w:hAnsi="Consolas" w:cs="Consolas"/>
+                <w:sz w:val="20"/>
+                <w:szCs w:val="20"/>
+              </w:rPr>
+              <w:t>192.168.3</w:t>
+            </w:r>
+          </w:p>
+        </w:tc>
+        <w:tc>
+          <w:tcPr>
+            <w:tcW w:w="4606" w:type="dxa"/>
+          </w:tcPr>
+          <w:p>
+            <w:pPr>
+              <w:autoSpaceDE w:val="0"/>
+              <w:autoSpaceDN w:val="0"/>
+              <w:adjustRightInd w:val="0"/>
+              <w:rPr>
+                <w:rFonts w:ascii="Consolas" w:hAnsi="Consolas" w:cs="Consolas"/>
+                <w:color w:val="2A00FF"/>
+                <w:sz w:val="20"/>
+                <w:szCs w:val="20"/>
+              </w:rPr>
+            </w:pPr>
+            <w:r>
+              <w:rPr>
+                <w:rFonts w:ascii="Consolas" w:hAnsi="Consolas" w:cs="Consolas"/>
+                <w:sz w:val="20"/>
+                <w:szCs w:val="20"/>
+              </w:rPr>
+              <w:t>False</w:t>
+            </w:r>
+          </w:p>
+        </w:tc>
+      </w:tr>
+    </w:tbl>
+    <w:p>
+      <w:pPr>
+        <w:autoSpaceDE w:val="0"/>
+        <w:autoSpaceDN w:val="0"/>
+        <w:adjustRightInd w:val="0"/>
+        <w:spacing w:after="0" w:line="240" w:lineRule="auto"/>
+        <w:rPr>
+          <w:rFonts w:ascii="Consolas" w:hAnsi="Consolas" w:cs="Consolas"/>
+          <w:color w:val="2A00FF"/>
+          <w:sz w:val="20"/>
+          <w:szCs w:val="20"/>
+        </w:rPr>
+      </w:pPr>
+    </w:p>
+    <w:p>
+      <w:pPr>
+        <w:pStyle w:val="KeinLeerraum"/>
+      </w:pPr>
+      <w:r>
+        <w:rPr>
+          <w:rFonts w:ascii="Consolas" w:hAnsi="Consolas" w:cs="Consolas"/>
+          <w:color w:val="000000"/>
+          <w:sz w:val="20"/>
+          <w:szCs w:val="20"/>
+        </w:rPr>
+        <w:tab/>
+      </w:r>
+      <w:r>
+        <w:rPr>
+          <w:rFonts w:ascii="Consolas" w:hAnsi="Consolas" w:cs="Consolas"/>
+          <w:color w:val="000000"/>
+          <w:sz w:val="20"/>
+          <w:szCs w:val="20"/>
+        </w:rPr>
+        <w:tab/>
+      </w:r>
+    </w:p>
+    <w:p>
+      <w:pPr>
+        <w:pStyle w:val="KeinLeerraum"/>
+      </w:pPr>
+    </w:p>
+    <w:p>
+      <w:pPr>
+        <w:pStyle w:val="KeinLeerraum"/>
+      </w:pPr>
+      <w:r>
+        <w:lastRenderedPageBreak/>
+        <w:t>Benutzername</w:t>
+      </w:r>
+      <w:r>
+        <w:t>[2]</w:t>
+      </w:r>
+      <w:r>
+        <w:t xml:space="preserve">: </w:t>
+      </w:r>
+      <w:r>
+        <w:rPr>
+          <w:rFonts w:ascii="Consolas" w:hAnsi="Consolas" w:cs="Consolas"/>
+          <w:color w:val="000000"/>
+          <w:sz w:val="20"/>
+          <w:szCs w:val="20"/>
+        </w:rPr>
+        <w:t xml:space="preserve"> </w:t>
+      </w:r>
+      <w:r>
+        <w:rPr>
+          <w:rFonts w:ascii="Consolas" w:hAnsi="Consolas" w:cs="Consolas"/>
+          <w:color w:val="2A00FF"/>
+          <w:sz w:val="20"/>
+          <w:szCs w:val="20"/>
+        </w:rPr>
+        <w:t>^[a-z A-Z 0-9_-]{3,15}$</w:t>
+      </w:r>
+    </w:p>
+    <w:p>
+      <w:pPr>
+        <w:pStyle w:val="KeinLeerraum"/>
+        <w:rPr>
+          <w:rFonts w:ascii="Consolas" w:hAnsi="Consolas" w:cs="Consolas"/>
+          <w:color w:val="2A00FF"/>
+          <w:sz w:val="20"/>
+          <w:szCs w:val="20"/>
+        </w:rPr>
+      </w:pPr>
+    </w:p>
+    <w:tbl>
+      <w:tblPr>
+        <w:tblStyle w:val="Formatvorlage1"/>
+        <w:tblW w:w="0" w:type="auto"/>
+        <w:tblLook w:val="04A0" w:firstRow="1" w:lastRow="0" w:firstColumn="1" w:lastColumn="0" w:noHBand="0" w:noVBand="1"/>
+      </w:tblPr>
+      <w:tblGrid>
+        <w:gridCol w:w="4606"/>
+        <w:gridCol w:w="4606"/>
+      </w:tblGrid>
+      <w:tr>
+        <w:trPr>
+          <w:cnfStyle w:val="100000000000" w:firstRow="1" w:lastRow="0" w:firstColumn="0" w:lastColumn="0" w:oddVBand="0" w:evenVBand="0" w:oddHBand="0" w:evenHBand="0" w:firstRowFirstColumn="0" w:firstRowLastColumn="0" w:lastRowFirstColumn="0" w:lastRowLastColumn="0"/>
+        </w:trPr>
+        <w:tc>
+          <w:tcPr>
+            <w:tcW w:w="4606" w:type="dxa"/>
+          </w:tcPr>
+          <w:p>
+            <w:pPr>
+              <w:pStyle w:val="KeinLeerraum"/>
+            </w:pPr>
+            <w:r>
+              <w:t>Beispiel</w:t>
+            </w:r>
+          </w:p>
+        </w:tc>
+        <w:tc>
+          <w:tcPr>
+            <w:tcW w:w="4606" w:type="dxa"/>
+          </w:tcPr>
+          <w:p>
+            <w:pPr>
+              <w:pStyle w:val="KeinLeerraum"/>
+            </w:pPr>
+            <w:r>
+              <w:t>Match</w:t>
+            </w:r>
+          </w:p>
+        </w:tc>
+      </w:tr>
+      <w:tr>
+        <w:tc>
+          <w:tcPr>
+            <w:tcW w:w="4606" w:type="dxa"/>
+          </w:tcPr>
+          <w:p>
+            <w:pPr>
+              <w:pStyle w:val="KeinLeerraum"/>
+            </w:pPr>
+            <w:r>
+              <w:t>Melanie</w:t>
+            </w:r>
+          </w:p>
+        </w:tc>
+        <w:tc>
+          <w:tcPr>
+            <w:tcW w:w="4606" w:type="dxa"/>
+          </w:tcPr>
+          <w:p>
+            <w:pPr>
+              <w:pStyle w:val="KeinLeerraum"/>
+            </w:pPr>
+            <w:r>
+              <w:t>True</w:t>
+            </w:r>
+          </w:p>
+        </w:tc>
+      </w:tr>
+      <w:tr>
+        <w:tc>
+          <w:tcPr>
+            <w:tcW w:w="4606" w:type="dxa"/>
+          </w:tcPr>
+          <w:p>
+            <w:pPr>
+              <w:pStyle w:val="KeinLeerraum"/>
+            </w:pPr>
+            <w:r>
+              <w:t>tobi_19</w:t>
+            </w:r>
+          </w:p>
+        </w:tc>
+        <w:tc>
+          <w:tcPr>
+            <w:tcW w:w="4606" w:type="dxa"/>
+          </w:tcPr>
+          <w:p>
+            <w:pPr>
+              <w:pStyle w:val="KeinLeerraum"/>
+            </w:pPr>
+            <w:r>
+              <w:t>True</w:t>
+            </w:r>
+          </w:p>
+        </w:tc>
+      </w:tr>
+      <w:tr>
+        <w:tc>
+          <w:tcPr>
+            <w:tcW w:w="4606" w:type="dxa"/>
+          </w:tcPr>
+          <w:p>
+            <w:pPr>
+              <w:pStyle w:val="KeinLeerraum"/>
+            </w:pPr>
+            <w:r>
+              <w:t>Göbel</w:t>
+            </w:r>
+          </w:p>
+        </w:tc>
+        <w:tc>
+          <w:tcPr>
+            <w:tcW w:w="4606" w:type="dxa"/>
+          </w:tcPr>
+          <w:p>
+            <w:pPr>
+              <w:pStyle w:val="KeinLeerraum"/>
+            </w:pPr>
+            <w:r>
+              <w:t>False</w:t>
+            </w:r>
+          </w:p>
+        </w:tc>
+      </w:tr>
+      <w:tr>
+        <w:tc>
+          <w:tcPr>
+            <w:tcW w:w="4606" w:type="dxa"/>
+          </w:tcPr>
+          <w:p>
+            <w:pPr>
+              <w:pStyle w:val="KeinLeerraum"/>
+            </w:pPr>
+            <w:r>
+              <w:t>t0b!as</w:t>
+            </w:r>
+          </w:p>
+        </w:tc>
+        <w:tc>
+          <w:tcPr>
+            <w:tcW w:w="4606" w:type="dxa"/>
+          </w:tcPr>
+          <w:p>
+            <w:pPr>
+              <w:pStyle w:val="KeinLeerraum"/>
+            </w:pPr>
+            <w:r>
+              <w:t>False</w:t>
+            </w:r>
+          </w:p>
+        </w:tc>
+      </w:tr>
+    </w:tbl>
+    <w:p>
+      <w:pPr>
+        <w:pStyle w:val="KeinLeerraum"/>
+      </w:pPr>
+    </w:p>
+    <w:p>
+      <w:pPr>
+        <w:pStyle w:val="berschrift2"/>
+      </w:pPr>
+      <w:r>
+        <w:t>Menü</w:t>
+      </w:r>
+    </w:p>
+    <w:p>
+      <w:pPr>
+        <w:pStyle w:val="KeinLeerraum"/>
+      </w:pPr>
+      <w:r>
+        <w:t xml:space="preserve">Menü ist solange da, bis ein </w:t>
+      </w:r>
+      <w:r>
+        <w:t xml:space="preserve">Das </w:t>
+      </w:r>
+      <w:r>
+        <w:t>Chat eröffnet wird oder exit eingegeben wird.</w:t>
+      </w:r>
+    </w:p>
+    <w:p>
+      <w:pPr>
+        <w:pStyle w:val="KeinLeerraum"/>
+      </w:pPr>
+      <w:r>
+        <w:t>Im Menü gibt es mehrere Befehle (mailbox, mail, chat, exit)</w:t>
+      </w:r>
+    </w:p>
+    <w:p>
+      <w:pPr>
+        <w:pStyle w:val="KeinLeerraum"/>
+      </w:pPr>
+      <w:r>
+        <w:t>Gelöst wurde es mit einen switch(String)</w:t>
+      </w:r>
+      <w:r>
+        <w:t>, bei exit wurde System.exit(0); durchgeführt.</w:t>
+      </w:r>
+    </w:p>
+    <w:p>
+      <w:pPr>
+        <w:pStyle w:val="KeinLeerraum"/>
+      </w:pPr>
+    </w:p>
+    <w:p>
+      <w:pPr>
+        <w:pStyle w:val="KeinLeerraum"/>
+      </w:pPr>
+      <w:r>
+        <w:t>Wenn zb wie beim chat dannach mehrere Argumente stehen</w:t>
+      </w:r>
+      <w:r>
+        <w:t xml:space="preserve">, muss jede Eingabe gesplittet werden. </w:t>
+      </w:r>
+      <w:r>
+        <w:t>Dadurch bekommt man nach dem splitten alle wichtigen Informationen für den jeweiligen Befehl.</w:t>
+      </w:r>
+    </w:p>
+    <w:p>
+      <w:pPr>
+        <w:pStyle w:val="berschrift2"/>
+      </w:pPr>
+      <w:r>
+        <w:t>Chat</w:t>
+      </w:r>
+    </w:p>
+    <w:p>
+      <w:pPr>
+        <w:pStyle w:val="KeinLeerraum"/>
+      </w:pPr>
+      <w:r>
+        <w:t>Während dem Chat kann man ebenfalls Mails schreiben, dazu benötigt man ein zweites Menü</w:t>
+      </w:r>
+      <w:r>
+        <w:t>, damit man jedoch mail auch als Nachricht schreiben kann sind alle Argumente mit einen / vorher.</w:t>
+      </w:r>
+    </w:p>
+    <w:p>
+      <w:pPr>
+        <w:pStyle w:val="KeinLeerraum"/>
+      </w:pPr>
+      <w:r>
+        <w:t>Mit exit kommt man wieder ins normale Menü.</w:t>
+      </w:r>
+    </w:p>
+    <w:p>
+      <w:pPr>
+        <w:pStyle w:val="KeinLeerraum"/>
+      </w:pPr>
+    </w:p>
+    <w:p>
+      <w:pPr>
+        <w:pStyle w:val="KeinLeerraum"/>
+      </w:pPr>
+      <w:r>
+        <w:t>Create</w:t>
+      </w:r>
+      <w:r>
+        <w:t>Topic()</w:t>
+      </w:r>
+      <w:r>
+        <w:t>: Erstellt ein Topik mit den Namen des Chatrooms (im Menü mit angegeben)</w:t>
+      </w:r>
+    </w:p>
+    <w:p>
+      <w:pPr>
+        <w:pStyle w:val="KeinLeerraum"/>
+      </w:pPr>
+      <w:r>
+        <w:t>OnMessage(String)</w:t>
+      </w:r>
+      <w:r>
+        <w:t xml:space="preserve">: </w:t>
+      </w:r>
+      <w:r>
+        <w:t>Sendet die Nachricht</w:t>
+      </w:r>
+    </w:p>
+    <w:p>
+      <w:pPr>
+        <w:pStyle w:val="KeinLeerraum"/>
+      </w:pPr>
+      <w:r>
+        <w:t>sendTopicMessage(String)</w:t>
+      </w:r>
+      <w:r>
+        <w:t>: hängt benutzername[ip]: an jede Nachricht wenn es nicht darum geht ob jemand online oder offline ist (Lösung mittels regulären Ausdrücken)</w:t>
+      </w:r>
+    </w:p>
+    <w:p>
+      <w:pPr>
+        <w:pStyle w:val="KeinLeerraum"/>
+      </w:pPr>
+      <w:r>
+        <w:t>stopChat()</w:t>
+      </w:r>
+      <w:r>
+        <w:t>: Schließt alles.</w:t>
+      </w:r>
+    </w:p>
+    <w:p>
+      <w:pPr>
+        <w:pStyle w:val="KeinLeerraum"/>
+      </w:pPr>
+    </w:p>
+    <w:p>
+      <w:pPr>
+        <w:pStyle w:val="berschrift2"/>
+      </w:pPr>
+      <w:r>
+        <w:t>Mail</w:t>
+      </w:r>
+    </w:p>
+    <w:p>
+      <w:r>
+        <w:t>Schreib etwas über mail und mailbox hier.</w:t>
+      </w:r>
+    </w:p>
+    <w:p>
+      <w:pPr>
+        <w:pStyle w:val="berschrift1"/>
+      </w:pPr>
+      <w:bookmarkStart w:id="6" w:name="_Toc403741873"/>
+      <w:r>
+        <w:t>Testbericht</w:t>
+      </w:r>
+      <w:bookmarkEnd w:id="6"/>
+    </w:p>
+    <w:p>
+      <w:pPr>
+        <w:pStyle w:val="berschrift1"/>
+      </w:pPr>
+      <w:bookmarkStart w:id="7" w:name="_Toc403741874"/>
+      <w:r>
+        <w:t>Quellenangaben</w:t>
+      </w:r>
+      <w:bookmarkEnd w:id="7"/>
+    </w:p>
+    <w:p/>
+    <w:p>
+      <w:pPr>
+        <w:pStyle w:val="KeinLeerraum"/>
+      </w:pPr>
+      <w:r>
+        <w:t xml:space="preserve">[1] </w:t>
+      </w:r>
+      <w:r>
+        <w:rPr>
+          <w:rStyle w:val="KeinLeerraumZchn"/>
+        </w:rPr>
+        <w:t xml:space="preserve">IP-Adresse auf Richtigkeit überprüfen (RegEx) </w:t>
+      </w:r>
+      <w:r>
+        <w:rPr>
+          <w:rStyle w:val="KeinLeerraumZchn"/>
+        </w:rPr>
+        <w:t>–</w:t>
+      </w:r>
+      <w:r>
+        <w:rPr>
+          <w:rStyle w:val="KeinLeerraumZchn"/>
+        </w:rPr>
+        <w:t xml:space="preserve"> subjective</w:t>
+      </w:r>
+    </w:p>
+    <w:p>
+      <w:pPr>
+        <w:pStyle w:val="KeinLeerraum"/>
         <w:rPr>
           <w:lang w:val="en-GB"/>
         </w:rPr>
       </w:pPr>
+      <w:hyperlink r:id="rId9" w:history="1">
+        <w:r>
+          <w:rPr>
+            <w:rStyle w:val="Hyperlink"/>
+            <w:lang w:val="en-GB"/>
+          </w:rPr>
+          <w:t>http://www.webwork-community.net/posting7967_23_0.html</w:t>
+        </w:r>
+      </w:hyperlink>
       <w:r>
         <w:rPr>
           <w:lang w:val="en-GB"/>
         </w:rPr>
-        <w:t xml:space="preserve">Topic </w:t>
-      </w:r>
-      <w:r>
+        <w:t xml:space="preserve"> (last seen: 23.11.2014)</w:t>
+      </w:r>
+    </w:p>
+    <w:p>
+      <w:pPr>
+        <w:pStyle w:val="KeinLeerraum"/>
         <w:rPr>
           <w:lang w:val="en-GB"/>
         </w:rPr>
-        <w:t>(Publisher/Subscriber)</w:t>
-      </w:r>
-    </w:p>
-    <w:p>
-      <w:pPr>
-        <w:pStyle w:val="KeinLeerraum"/>
-      </w:pPr>
-      <w:r>
-        <w:t>Ein Absender schickt eine Nachricht an</w:t>
-      </w:r>
-      <w:r>
-        <w:t xml:space="preserve"> mehrere Empfänger (Subscriber), die Nachricht wird a</w:t>
-      </w:r>
-      <w:r>
-        <w:t xml:space="preserve">utomatisch ausgeteilt. </w:t>
-      </w:r>
-      <w:r>
-        <w:t>Wenn sich ein Empfänger abmeldet, hat es keine Auswirkung auf andere Empfänger.</w:t>
-      </w:r>
-    </w:p>
-    <w:p>
-      <w:pPr>
-        <w:pStyle w:val="berschrift1"/>
-      </w:pPr>
-      <w:r>
-        <w:t>Designüberlegung</w:t>
-      </w:r>
-    </w:p>
-    <w:p>
-      <w:pPr>
-        <w:pStyle w:val="berschrift1"/>
-      </w:pPr>
-      <w:r>
-        <w:t>Arbeitsdurchführung</w:t>
-      </w:r>
-      <w:bookmarkEnd w:id="6"/>
-      <w:r>
+      </w:pPr>
+    </w:p>
+    <w:p>
+      <w:pPr>
+        <w:pStyle w:val="KeinLeerraum"/>
+        <w:rPr>
+          <w:lang w:val="en-GB"/>
+        </w:rPr>
+      </w:pPr>
+      <w:r>
+        <w:rPr>
+          <w:lang w:val="en-GB"/>
+        </w:rPr>
+        <w:t>[2]</w:t>
+      </w:r>
+      <w:r>
+        <w:rPr>
+          <w:lang w:val="en-GB"/>
+        </w:rPr>
         <w:t xml:space="preserve"> </w:t>
       </w:r>
-    </w:p>
-    <w:p>
-      <w:pPr>
-        <w:pStyle w:val="berschrift1"/>
-      </w:pPr>
-      <w:bookmarkStart w:id="7" w:name="_Toc403741873"/>
-      <w:r>
-        <w:t>Testbericht</w:t>
-      </w:r>
-      <w:bookmarkEnd w:id="7"/>
-    </w:p>
-    <w:p>
-      <w:pPr>
-        <w:pStyle w:val="berschrift1"/>
-      </w:pPr>
-      <w:bookmarkStart w:id="8" w:name="_Toc403741874"/>
-      <w:r>
-        <w:t>Quellenangaben</w:t>
-      </w:r>
+      <w:r>
+        <w:rPr>
+          <w:lang w:val="en-GB"/>
+        </w:rPr>
+        <w:t>How to validate username with regular expression</w:t>
+      </w:r>
+      <w:r>
+        <w:rPr>
+          <w:lang w:val="en-GB"/>
+        </w:rPr>
+        <w:t xml:space="preserve"> - m</w:t>
+      </w:r>
+      <w:bookmarkStart w:id="8" w:name="_GoBack"/>
       <w:bookmarkEnd w:id="8"/>
+      <w:r>
+        <w:rPr>
+          <w:lang w:val="en-GB"/>
+        </w:rPr>
+        <w:t>ky</w:t>
+      </w:r>
+      <w:r>
+        <w:rPr>
+          <w:lang w:val="en-GB"/>
+        </w:rPr>
+        <w:t>ong</w:t>
+      </w:r>
+    </w:p>
+    <w:p>
+      <w:pPr>
+        <w:pStyle w:val="KeinLeerraum"/>
+        <w:rPr>
+          <w:lang w:val="en-GB"/>
+        </w:rPr>
+      </w:pPr>
+      <w:hyperlink r:id="rId10" w:history="1">
+        <w:r>
+          <w:rPr>
+            <w:rStyle w:val="Hyperlink"/>
+            <w:lang w:val="en-GB"/>
+          </w:rPr>
+          <w:t>http://www.mkyong.com/regular-expressions/how-to-validate-username-with-regular-expression/</w:t>
+        </w:r>
+      </w:hyperlink>
+    </w:p>
+    <w:p>
+      <w:pPr>
+        <w:pStyle w:val="KeinLeerraum"/>
+        <w:rPr>
+          <w:lang w:val="en-GB"/>
+        </w:rPr>
+      </w:pPr>
+      <w:r>
+        <w:rPr>
+          <w:lang w:val="en-GB"/>
+        </w:rPr>
+        <w:t>(last seen: 23.11.2014)</w:t>
+      </w:r>
     </w:p>
     <w:sectPr>
       <w:pgSz w:w="11906" w:h="16838"/>
@@ -3268,6 +4198,42 @@
       <w:color w:val="4F81BD" w:themeColor="accent1"/>
     </w:rPr>
   </w:style>
+  <w:style w:type="table" w:customStyle="1" w:styleId="Formatvorlage1">
+    <w:name w:val="Formatvorlage1"/>
+    <w:basedOn w:val="NormaleTabelle"/>
+    <w:uiPriority w:val="99"/>
+    <w:rsid w:val="00590886"/>
+    <w:pPr>
+      <w:spacing w:after="0" w:line="240" w:lineRule="auto"/>
+    </w:pPr>
+    <w:tblPr>
+      <w:tblBorders>
+        <w:insideH w:val="single" w:sz="4" w:space="0" w:color="auto"/>
+        <w:insideV w:val="single" w:sz="4" w:space="0" w:color="auto"/>
+      </w:tblBorders>
+    </w:tblPr>
+    <w:tcPr>
+      <w:shd w:val="clear" w:color="auto" w:fill="FFFFFF" w:themeFill="background1"/>
+    </w:tcPr>
+    <w:tblStylePr w:type="firstRow">
+      <w:tblPr/>
+      <w:tcPr>
+        <w:shd w:val="clear" w:color="auto" w:fill="EAF1DD" w:themeFill="accent3" w:themeFillTint="33"/>
+      </w:tcPr>
+    </w:tblStylePr>
+    <w:tblStylePr w:type="lastRow">
+      <w:tblPr/>
+      <w:tcPr>
+        <w:tcBorders>
+          <w:top w:val="nil"/>
+          <w:left w:val="nil"/>
+          <w:bottom w:val="nil"/>
+          <w:right w:val="nil"/>
+        </w:tcBorders>
+        <w:shd w:val="clear" w:color="auto" w:fill="FFFFFF" w:themeFill="background1"/>
+      </w:tcPr>
+    </w:tblStylePr>
+  </w:style>
 </w:styles>
 </file>
 
@@ -3937,542 +4903,43 @@
       <w:color w:val="4F81BD" w:themeColor="accent1"/>
     </w:rPr>
   </w:style>
+  <w:style w:type="table" w:customStyle="1" w:styleId="Formatvorlage1">
+    <w:name w:val="Formatvorlage1"/>
+    <w:basedOn w:val="NormaleTabelle"/>
+    <w:uiPriority w:val="99"/>
+    <w:rsid w:val="00590886"/>
+    <w:pPr>
+      <w:spacing w:after="0" w:line="240" w:lineRule="auto"/>
+    </w:pPr>
+    <w:tblPr>
+      <w:tblBorders>
+        <w:insideH w:val="single" w:sz="4" w:space="0" w:color="auto"/>
+        <w:insideV w:val="single" w:sz="4" w:space="0" w:color="auto"/>
+      </w:tblBorders>
+    </w:tblPr>
+    <w:tcPr>
+      <w:shd w:val="clear" w:color="auto" w:fill="FFFFFF" w:themeFill="background1"/>
+    </w:tcPr>
+    <w:tblStylePr w:type="firstRow">
+      <w:tblPr/>
+      <w:tcPr>
+        <w:shd w:val="clear" w:color="auto" w:fill="EAF1DD" w:themeFill="accent3" w:themeFillTint="33"/>
+      </w:tcPr>
+    </w:tblStylePr>
+    <w:tblStylePr w:type="lastRow">
+      <w:tblPr/>
+      <w:tcPr>
+        <w:tcBorders>
+          <w:top w:val="nil"/>
+          <w:left w:val="nil"/>
+          <w:bottom w:val="nil"/>
+          <w:right w:val="nil"/>
+        </w:tcBorders>
+        <w:shd w:val="clear" w:color="auto" w:fill="FFFFFF" w:themeFill="background1"/>
+      </w:tcPr>
+    </w:tblStylePr>
+  </w:style>
 </w:styles>
-</file>
-
-<file path=word/glossary/document.xml><?xml version="1.0" encoding="utf-8"?>
-<w:glossaryDocument xmlns:wpc="http://schemas.microsoft.com/office/word/2010/wordprocessingCanvas" xmlns:mc="http://schemas.openxmlformats.org/markup-compatibility/2006" xmlns:o="urn:schemas-microsoft-com:office:office" xmlns:r="http://schemas.openxmlformats.org/officeDocument/2006/relationships" xmlns:m="http://schemas.openxmlformats.org/officeDocument/2006/math" xmlns:v="urn:schemas-microsoft-com:vml" xmlns:wp14="http://schemas.microsoft.com/office/word/2010/wordprocessingDrawing" xmlns:wp="http://schemas.openxmlformats.org/drawingml/2006/wordprocessingDrawing" xmlns:w10="urn:schemas-microsoft-com:office:word" xmlns:w="http://schemas.openxmlformats.org/wordprocessingml/2006/main" xmlns:w14="http://schemas.microsoft.com/office/word/2010/wordml" xmlns:wpg="http://schemas.microsoft.com/office/word/2010/wordprocessingGroup" xmlns:wpi="http://schemas.microsoft.com/office/word/2010/wordprocessingInk" xmlns:wne="http://schemas.microsoft.com/office/word/2006/wordml" xmlns:wps="http://schemas.microsoft.com/office/word/2010/wordprocessingShape" mc:Ignorable="w14 wp14"/>
-</file>
-
-<file path=word/glossary/fontTable.xml><?xml version="1.0" encoding="utf-8"?>
-<w:fonts xmlns:mc="http://schemas.openxmlformats.org/markup-compatibility/2006" xmlns:r="http://schemas.openxmlformats.org/officeDocument/2006/relationships" xmlns:w="http://schemas.openxmlformats.org/wordprocessingml/2006/main" xmlns:w14="http://schemas.microsoft.com/office/word/2010/wordml" mc:Ignorable="w14">
-  <w:font w:name="Symbol">
-    <w:panose1 w:val="05050102010706020507"/>
-    <w:charset w:val="02"/>
-    <w:family w:val="roman"/>
-    <w:pitch w:val="variable"/>
-    <w:sig w:usb0="00000000" w:usb1="10000000" w:usb2="00000000" w:usb3="00000000" w:csb0="80000000" w:csb1="00000000"/>
-  </w:font>
-  <w:font w:name="Times New Roman">
-    <w:panose1 w:val="02020603050405020304"/>
-    <w:charset w:val="00"/>
-    <w:family w:val="roman"/>
-    <w:pitch w:val="variable"/>
-    <w:sig w:usb0="E0002EFF" w:usb1="C0007843" w:usb2="00000009" w:usb3="00000000" w:csb0="000001FF" w:csb1="00000000"/>
-  </w:font>
-  <w:font w:name="Courier New">
-    <w:panose1 w:val="02070309020205020404"/>
-    <w:charset w:val="00"/>
-    <w:family w:val="modern"/>
-    <w:pitch w:val="fixed"/>
-    <w:sig w:usb0="E0002AFF" w:usb1="C0007843" w:usb2="00000009" w:usb3="00000000" w:csb0="000001FF" w:csb1="00000000"/>
-  </w:font>
-  <w:font w:name="Wingdings">
-    <w:panose1 w:val="05000000000000000000"/>
-    <w:charset w:val="02"/>
-    <w:family w:val="auto"/>
-    <w:pitch w:val="variable"/>
-    <w:sig w:usb0="00000000" w:usb1="10000000" w:usb2="00000000" w:usb3="00000000" w:csb0="80000000" w:csb1="00000000"/>
-  </w:font>
-  <w:font w:name="Calibri">
-    <w:panose1 w:val="020F0502020204030204"/>
-    <w:charset w:val="00"/>
-    <w:family w:val="swiss"/>
-    <w:pitch w:val="variable"/>
-    <w:sig w:usb0="E00002FF" w:usb1="4000ACFF" w:usb2="00000001" w:usb3="00000000" w:csb0="0000019F" w:csb1="00000000"/>
-  </w:font>
-  <w:font w:name="Cambria">
-    <w:panose1 w:val="02040503050406030204"/>
-    <w:charset w:val="00"/>
-    <w:family w:val="roman"/>
-    <w:pitch w:val="variable"/>
-    <w:sig w:usb0="E00002FF" w:usb1="400004FF" w:usb2="00000000" w:usb3="00000000" w:csb0="0000019F" w:csb1="00000000"/>
-  </w:font>
-  <w:font w:name="Tahoma">
-    <w:panose1 w:val="020B0604030504040204"/>
-    <w:charset w:val="00"/>
-    <w:family w:val="swiss"/>
-    <w:notTrueType/>
-    <w:pitch w:val="variable"/>
-    <w:sig w:usb0="00000003" w:usb1="00000000" w:usb2="00000000" w:usb3="00000000" w:csb0="00000001" w:csb1="00000000"/>
-  </w:font>
-</w:fonts>
-</file>
-
-<file path=word/glossary/settings.xml><?xml version="1.0" encoding="utf-8"?>
-<w:settings xmlns:mc="http://schemas.openxmlformats.org/markup-compatibility/2006" xmlns:o="urn:schemas-microsoft-com:office:office" xmlns:r="http://schemas.openxmlformats.org/officeDocument/2006/relationships" xmlns:m="http://schemas.openxmlformats.org/officeDocument/2006/math" xmlns:v="urn:schemas-microsoft-com:vml" xmlns:w10="urn:schemas-microsoft-com:office:word" xmlns:w="http://schemas.openxmlformats.org/wordprocessingml/2006/main" xmlns:w14="http://schemas.microsoft.com/office/word/2010/wordml" xmlns:sl="http://schemas.openxmlformats.org/schemaLibrary/2006/main" mc:Ignorable="w14">
-  <w:view w:val="normal"/>
-  <w:defaultTabStop w:val="708"/>
-  <w:hyphenationZone w:val="425"/>
-  <w:characterSpacingControl w:val="doNotCompress"/>
-  <w:compat>
-    <w:useFELayout/>
-    <w:compatSetting w:name="compatibilityMode" w:uri="http://schemas.microsoft.com/office/word" w:val="14"/>
-    <w:compatSetting w:name="overrideTableStyleFontSizeAndJustification" w:uri="http://schemas.microsoft.com/office/word" w:val="1"/>
-    <w:compatSetting w:name="enableOpenTypeFeatures" w:uri="http://schemas.microsoft.com/office/word" w:val="1"/>
-    <w:compatSetting w:name="doNotFlipMirrorIndents" w:uri="http://schemas.microsoft.com/office/word" w:val="1"/>
-  </w:compat>
-  <w:rsids>
-    <w:rsidRoot w:val="00147596"/>
-    <w:rsid w:val="00147596"/>
-    <w:rsid w:val="003702EE"/>
-    <w:rsid w:val="00980578"/>
-    <w:rsid w:val="00B0369D"/>
-    <w:rsid w:val="00E3249C"/>
-  </w:rsids>
-  <m:mathPr>
-    <m:mathFont m:val="Cambria Math"/>
-    <m:brkBin m:val="before"/>
-    <m:brkBinSub m:val="--"/>
-    <m:smallFrac m:val="0"/>
-    <m:dispDef/>
-    <m:lMargin m:val="0"/>
-    <m:rMargin m:val="0"/>
-    <m:defJc m:val="centerGroup"/>
-    <m:wrapIndent m:val="1440"/>
-    <m:intLim m:val="subSup"/>
-    <m:naryLim m:val="undOvr"/>
-  </m:mathPr>
-  <w:themeFontLang w:val="de-AT"/>
-  <w:clrSchemeMapping w:bg1="light1" w:t1="dark1" w:bg2="light2" w:t2="dark2" w:accent1="accent1" w:accent2="accent2" w:accent3="accent3" w:accent4="accent4" w:accent5="accent5" w:accent6="accent6" w:hyperlink="hyperlink" w:followedHyperlink="followedHyperlink"/>
-  <w:decimalSymbol w:val=","/>
-  <w:listSeparator w:val=";"/>
-</w:settings>
-</file>
-
-<file path=word/glossary/styles.xml><?xml version="1.0" encoding="utf-8"?>
-<w:styles xmlns:mc="http://schemas.openxmlformats.org/markup-compatibility/2006" xmlns:r="http://schemas.openxmlformats.org/officeDocument/2006/relationships" xmlns:w="http://schemas.openxmlformats.org/wordprocessingml/2006/main" xmlns:w14="http://schemas.microsoft.com/office/word/2010/wordml" mc:Ignorable="w14">
-  <w:docDefaults>
-    <w:rPrDefault>
-      <w:rPr>
-        <w:rFonts w:asciiTheme="minorHAnsi" w:eastAsiaTheme="minorEastAsia" w:hAnsiTheme="minorHAnsi" w:cstheme="minorBidi"/>
-        <w:sz w:val="22"/>
-        <w:szCs w:val="22"/>
-        <w:lang w:val="de-AT" w:eastAsia="de-AT" w:bidi="ar-SA"/>
-      </w:rPr>
-    </w:rPrDefault>
-    <w:pPrDefault>
-      <w:pPr>
-        <w:spacing w:after="200" w:line="276" w:lineRule="auto"/>
-      </w:pPr>
-    </w:pPrDefault>
-  </w:docDefaults>
-  <w:latentStyles w:defLockedState="0" w:defUIPriority="99" w:defSemiHidden="1" w:defUnhideWhenUsed="1" w:defQFormat="0" w:count="267">
-    <w:lsdException w:name="Normal" w:semiHidden="0" w:uiPriority="0" w:unhideWhenUsed="0" w:qFormat="1"/>
-    <w:lsdException w:name="heading 1" w:semiHidden="0" w:uiPriority="9" w:unhideWhenUsed="0" w:qFormat="1"/>
-    <w:lsdException w:name="heading 2" w:uiPriority="9" w:qFormat="1"/>
-    <w:lsdException w:name="heading 3" w:uiPriority="9" w:qFormat="1"/>
-    <w:lsdException w:name="heading 4" w:uiPriority="9" w:qFormat="1"/>
-    <w:lsdException w:name="heading 5" w:uiPriority="9" w:qFormat="1"/>
-    <w:lsdException w:name="heading 6" w:uiPriority="9" w:qFormat="1"/>
-    <w:lsdException w:name="heading 7" w:uiPriority="9" w:qFormat="1"/>
-    <w:lsdException w:name="heading 8" w:uiPriority="9" w:qFormat="1"/>
-    <w:lsdException w:name="heading 9" w:uiPriority="9" w:qFormat="1"/>
-    <w:lsdException w:name="toc 1" w:uiPriority="39"/>
-    <w:lsdException w:name="toc 2" w:uiPriority="39"/>
-    <w:lsdException w:name="toc 3" w:uiPriority="39"/>
-    <w:lsdException w:name="toc 4" w:uiPriority="39"/>
-    <w:lsdException w:name="toc 5" w:uiPriority="39"/>
-    <w:lsdException w:name="toc 6" w:uiPriority="39"/>
-    <w:lsdException w:name="toc 7" w:uiPriority="39"/>
-    <w:lsdException w:name="toc 8" w:uiPriority="39"/>
-    <w:lsdException w:name="toc 9" w:uiPriority="39"/>
-    <w:lsdException w:name="caption" w:uiPriority="35" w:qFormat="1"/>
-    <w:lsdException w:name="Title" w:semiHidden="0" w:uiPriority="10" w:unhideWhenUsed="0" w:qFormat="1"/>
-    <w:lsdException w:name="Default Paragraph Font" w:uiPriority="1"/>
-    <w:lsdException w:name="Subtitle" w:semiHidden="0" w:uiPriority="11" w:unhideWhenUsed="0" w:qFormat="1"/>
-    <w:lsdException w:name="Strong" w:semiHidden="0" w:uiPriority="22" w:unhideWhenUsed="0" w:qFormat="1"/>
-    <w:lsdException w:name="Emphasis" w:semiHidden="0" w:uiPriority="20" w:unhideWhenUsed="0" w:qFormat="1"/>
-    <w:lsdException w:name="Table Grid" w:semiHidden="0" w:uiPriority="59" w:unhideWhenUsed="0"/>
-    <w:lsdException w:name="Placeholder Text" w:unhideWhenUsed="0"/>
-    <w:lsdException w:name="No Spacing" w:semiHidden="0" w:uiPriority="1" w:unhideWhenUsed="0" w:qFormat="1"/>
-    <w:lsdException w:name="Light Shading" w:semiHidden="0" w:uiPriority="60" w:unhideWhenUsed="0"/>
-    <w:lsdException w:name="Light List" w:semiHidden="0" w:uiPriority="61" w:unhideWhenUsed="0"/>
-    <w:lsdException w:name="Light Grid" w:semiHidden="0" w:uiPriority="62" w:unhideWhenUsed="0"/>
-    <w:lsdException w:name="Medium Shading 1" w:semiHidden="0" w:uiPriority="63" w:unhideWhenUsed="0"/>
-    <w:lsdException w:name="Medium Shading 2" w:semiHidden="0" w:uiPriority="64" w:unhideWhenUsed="0"/>
-    <w:lsdException w:name="Medium List 1" w:semiHidden="0" w:uiPriority="65" w:unhideWhenUsed="0"/>
-    <w:lsdException w:name="Medium List 2" w:semiHidden="0" w:uiPriority="66" w:unhideWhenUsed="0"/>
-    <w:lsdException w:name="Medium Grid 1" w:semiHidden="0" w:uiPriority="67" w:unhideWhenUsed="0"/>
-    <w:lsdException w:name="Medium Grid 2" w:semiHidden="0" w:uiPriority="68" w:unhideWhenUsed="0"/>
-    <w:lsdException w:name="Medium Grid 3" w:semiHidden="0" w:uiPriority="69" w:unhideWhenUsed="0"/>
-    <w:lsdException w:name="Dark List" w:semiHidden="0" w:uiPriority="70" w:unhideWhenUsed="0"/>
-    <w:lsdException w:name="Colorful Shading" w:semiHidden="0" w:uiPriority="71" w:unhideWhenUsed="0"/>
-    <w:lsdException w:name="Colorful List" w:semiHidden="0" w:uiPriority="72" w:unhideWhenUsed="0"/>
-    <w:lsdException w:name="Colorful Grid" w:semiHidden="0" w:uiPriority="73" w:unhideWhenUsed="0"/>
-    <w:lsdException w:name="Light Shading Accent 1" w:semiHidden="0" w:uiPriority="60" w:unhideWhenUsed="0"/>
-    <w:lsdException w:name="Light List Accent 1" w:semiHidden="0" w:uiPriority="61" w:unhideWhenUsed="0"/>
-    <w:lsdException w:name="Light Grid Accent 1" w:semiHidden="0" w:uiPriority="62" w:unhideWhenUsed="0"/>
-    <w:lsdException w:name="Medium Shading 1 Accent 1" w:semiHidden="0" w:uiPriority="63" w:unhideWhenUsed="0"/>
-    <w:lsdException w:name="Medium Shading 2 Accent 1" w:semiHidden="0" w:uiPriority="64" w:unhideWhenUsed="0"/>
-    <w:lsdException w:name="Medium List 1 Accent 1" w:semiHidden="0" w:uiPriority="65" w:unhideWhenUsed="0"/>
-    <w:lsdException w:name="Revision" w:unhideWhenUsed="0"/>
-    <w:lsdException w:name="List Paragraph" w:semiHidden="0" w:uiPriority="34" w:unhideWhenUsed="0" w:qFormat="1"/>
-    <w:lsdException w:name="Quote" w:semiHidden="0" w:uiPriority="29" w:unhideWhenUsed="0" w:qFormat="1"/>
-    <w:lsdException w:name="Intense Quote" w:semiHidden="0" w:uiPriority="30" w:unhideWhenUsed="0" w:qFormat="1"/>
-    <w:lsdException w:name="Medium List 2 Accent 1" w:semiHidden="0" w:uiPriority="66" w:unhideWhenUsed="0"/>
-    <w:lsdException w:name="Medium Grid 1 Accent 1" w:semiHidden="0" w:uiPriority="67" w:unhideWhenUsed="0"/>
-    <w:lsdException w:name="Medium Grid 2 Accent 1" w:semiHidden="0" w:uiPriority="68" w:unhideWhenUsed="0"/>
-    <w:lsdException w:name="Medium Grid 3 Accent 1" w:semiHidden="0" w:uiPriority="69" w:unhideWhenUsed="0"/>
-    <w:lsdException w:name="Dark List Accent 1" w:semiHidden="0" w:uiPriority="70" w:unhideWhenUsed="0"/>
-    <w:lsdException w:name="Colorful Shading Accent 1" w:semiHidden="0" w:uiPriority="71" w:unhideWhenUsed="0"/>
-    <w:lsdException w:name="Colorful List Accent 1" w:semiHidden="0" w:uiPriority="72" w:unhideWhenUsed="0"/>
-    <w:lsdException w:name="Colorful Grid Accent 1" w:semiHidden="0" w:uiPriority="73" w:unhideWhenUsed="0"/>
-    <w:lsdException w:name="Light Shading Accent 2" w:semiHidden="0" w:uiPriority="60" w:unhideWhenUsed="0"/>
-    <w:lsdException w:name="Light List Accent 2" w:semiHidden="0" w:uiPriority="61" w:unhideWhenUsed="0"/>
-    <w:lsdException w:name="Light Grid Accent 2" w:semiHidden="0" w:uiPriority="62" w:unhideWhenUsed="0"/>
-    <w:lsdException w:name="Medium Shading 1 Accent 2" w:semiHidden="0" w:uiPriority="63" w:unhideWhenUsed="0"/>
-    <w:lsdException w:name="Medium Shading 2 Accent 2" w:semiHidden="0" w:uiPriority="64" w:unhideWhenUsed="0"/>
-    <w:lsdException w:name="Medium List 1 Accent 2" w:semiHidden="0" w:uiPriority="65" w:unhideWhenUsed="0"/>
-    <w:lsdException w:name="Medium List 2 Accent 2" w:semiHidden="0" w:uiPriority="66" w:unhideWhenUsed="0"/>
-    <w:lsdException w:name="Medium Grid 1 Accent 2" w:semiHidden="0" w:uiPriority="67" w:unhideWhenUsed="0"/>
-    <w:lsdException w:name="Medium Grid 2 Accent 2" w:semiHidden="0" w:uiPriority="68" w:unhideWhenUsed="0"/>
-    <w:lsdException w:name="Medium Grid 3 Accent 2" w:semiHidden="0" w:uiPriority="69" w:unhideWhenUsed="0"/>
-    <w:lsdException w:name="Dark List Accent 2" w:semiHidden="0" w:uiPriority="70" w:unhideWhenUsed="0"/>
-    <w:lsdException w:name="Colorful Shading Accent 2" w:semiHidden="0" w:uiPriority="71" w:unhideWhenUsed="0"/>
-    <w:lsdException w:name="Colorful List Accent 2" w:semiHidden="0" w:uiPriority="72" w:unhideWhenUsed="0"/>
-    <w:lsdException w:name="Colorful Grid Accent 2" w:semiHidden="0" w:uiPriority="73" w:unhideWhenUsed="0"/>
-    <w:lsdException w:name="Light Shading Accent 3" w:semiHidden="0" w:uiPriority="60" w:unhideWhenUsed="0"/>
-    <w:lsdException w:name="Light List Accent 3" w:semiHidden="0" w:uiPriority="61" w:unhideWhenUsed="0"/>
-    <w:lsdException w:name="Light Grid Accent 3" w:semiHidden="0" w:uiPriority="62" w:unhideWhenUsed="0"/>
-    <w:lsdException w:name="Medium Shading 1 Accent 3" w:semiHidden="0" w:uiPriority="63" w:unhideWhenUsed="0"/>
-    <w:lsdException w:name="Medium Shading 2 Accent 3" w:semiHidden="0" w:uiPriority="64" w:unhideWhenUsed="0"/>
-    <w:lsdException w:name="Medium List 1 Accent 3" w:semiHidden="0" w:uiPriority="65" w:unhideWhenUsed="0"/>
-    <w:lsdException w:name="Medium List 2 Accent 3" w:semiHidden="0" w:uiPriority="66" w:unhideWhenUsed="0"/>
-    <w:lsdException w:name="Medium Grid 1 Accent 3" w:semiHidden="0" w:uiPriority="67" w:unhideWhenUsed="0"/>
-    <w:lsdException w:name="Medium Grid 2 Accent 3" w:semiHidden="0" w:uiPriority="68" w:unhideWhenUsed="0"/>
-    <w:lsdException w:name="Medium Grid 3 Accent 3" w:semiHidden="0" w:uiPriority="69" w:unhideWhenUsed="0"/>
-    <w:lsdException w:name="Dark List Accent 3" w:semiHidden="0" w:uiPriority="70" w:unhideWhenUsed="0"/>
-    <w:lsdException w:name="Colorful Shading Accent 3" w:semiHidden="0" w:uiPriority="71" w:unhideWhenUsed="0"/>
-    <w:lsdException w:name="Colorful List Accent 3" w:semiHidden="0" w:uiPriority="72" w:unhideWhenUsed="0"/>
-    <w:lsdException w:name="Colorful Grid Accent 3" w:semiHidden="0" w:uiPriority="73" w:unhideWhenUsed="0"/>
-    <w:lsdException w:name="Light Shading Accent 4" w:semiHidden="0" w:uiPriority="60" w:unhideWhenUsed="0"/>
-    <w:lsdException w:name="Light List Accent 4" w:semiHidden="0" w:uiPriority="61" w:unhideWhenUsed="0"/>
-    <w:lsdException w:name="Light Grid Accent 4" w:semiHidden="0" w:uiPriority="62" w:unhideWhenUsed="0"/>
-    <w:lsdException w:name="Medium Shading 1 Accent 4" w:semiHidden="0" w:uiPriority="63" w:unhideWhenUsed="0"/>
-    <w:lsdException w:name="Medium Shading 2 Accent 4" w:semiHidden="0" w:uiPriority="64" w:unhideWhenUsed="0"/>
-    <w:lsdException w:name="Medium List 1 Accent 4" w:semiHidden="0" w:uiPriority="65" w:unhideWhenUsed="0"/>
-    <w:lsdException w:name="Medium List 2 Accent 4" w:semiHidden="0" w:uiPriority="66" w:unhideWhenUsed="0"/>
-    <w:lsdException w:name="Medium Grid 1 Accent 4" w:semiHidden="0" w:uiPriority="67" w:unhideWhenUsed="0"/>
-    <w:lsdException w:name="Medium Grid 2 Accent 4" w:semiHidden="0" w:uiPriority="68" w:unhideWhenUsed="0"/>
-    <w:lsdException w:name="Medium Grid 3 Accent 4" w:semiHidden="0" w:uiPriority="69" w:unhideWhenUsed="0"/>
-    <w:lsdException w:name="Dark List Accent 4" w:semiHidden="0" w:uiPriority="70" w:unhideWhenUsed="0"/>
-    <w:lsdException w:name="Colorful Shading Accent 4" w:semiHidden="0" w:uiPriority="71" w:unhideWhenUsed="0"/>
-    <w:lsdException w:name="Colorful List Accent 4" w:semiHidden="0" w:uiPriority="72" w:unhideWhenUsed="0"/>
-    <w:lsdException w:name="Colorful Grid Accent 4" w:semiHidden="0" w:uiPriority="73" w:unhideWhenUsed="0"/>
-    <w:lsdException w:name="Light Shading Accent 5" w:semiHidden="0" w:uiPriority="60" w:unhideWhenUsed="0"/>
-    <w:lsdException w:name="Light List Accent 5" w:semiHidden="0" w:uiPriority="61" w:unhideWhenUsed="0"/>
-    <w:lsdException w:name="Light Grid Accent 5" w:semiHidden="0" w:uiPriority="62" w:unhideWhenUsed="0"/>
-    <w:lsdException w:name="Medium Shading 1 Accent 5" w:semiHidden="0" w:uiPriority="63" w:unhideWhenUsed="0"/>
-    <w:lsdException w:name="Medium Shading 2 Accent 5" w:semiHidden="0" w:uiPriority="64" w:unhideWhenUsed="0"/>
-    <w:lsdException w:name="Medium List 1 Accent 5" w:semiHidden="0" w:uiPriority="65" w:unhideWhenUsed="0"/>
-    <w:lsdException w:name="Medium List 2 Accent 5" w:semiHidden="0" w:uiPriority="66" w:unhideWhenUsed="0"/>
-    <w:lsdException w:name="Medium Grid 1 Accent 5" w:semiHidden="0" w:uiPriority="67" w:unhideWhenUsed="0"/>
-    <w:lsdException w:name="Medium Grid 2 Accent 5" w:semiHidden="0" w:uiPriority="68" w:unhideWhenUsed="0"/>
-    <w:lsdException w:name="Medium Grid 3 Accent 5" w:semiHidden="0" w:uiPriority="69" w:unhideWhenUsed="0"/>
-    <w:lsdException w:name="Dark List Accent 5" w:semiHidden="0" w:uiPriority="70" w:unhideWhenUsed="0"/>
-    <w:lsdException w:name="Colorful Shading Accent 5" w:semiHidden="0" w:uiPriority="71" w:unhideWhenUsed="0"/>
-    <w:lsdException w:name="Colorful List Accent 5" w:semiHidden="0" w:uiPriority="72" w:unhideWhenUsed="0"/>
-    <w:lsdException w:name="Colorful Grid Accent 5" w:semiHidden="0" w:uiPriority="73" w:unhideWhenUsed="0"/>
-    <w:lsdException w:name="Light Shading Accent 6" w:semiHidden="0" w:uiPriority="60" w:unhideWhenUsed="0"/>
-    <w:lsdException w:name="Light List Accent 6" w:semiHidden="0" w:uiPriority="61" w:unhideWhenUsed="0"/>
-    <w:lsdException w:name="Light Grid Accent 6" w:semiHidden="0" w:uiPriority="62" w:unhideWhenUsed="0"/>
-    <w:lsdException w:name="Medium Shading 1 Accent 6" w:semiHidden="0" w:uiPriority="63" w:unhideWhenUsed="0"/>
-    <w:lsdException w:name="Medium Shading 2 Accent 6" w:semiHidden="0" w:uiPriority="64" w:unhideWhenUsed="0"/>
-    <w:lsdException w:name="Medium List 1 Accent 6" w:semiHidden="0" w:uiPriority="65" w:unhideWhenUsed="0"/>
-    <w:lsdException w:name="Medium List 2 Accent 6" w:semiHidden="0" w:uiPriority="66" w:unhideWhenUsed="0"/>
-    <w:lsdException w:name="Medium Grid 1 Accent 6" w:semiHidden="0" w:uiPriority="67" w:unhideWhenUsed="0"/>
-    <w:lsdException w:name="Medium Grid 2 Accent 6" w:semiHidden="0" w:uiPriority="68" w:unhideWhenUsed="0"/>
-    <w:lsdException w:name="Medium Grid 3 Accent 6" w:semiHidden="0" w:uiPriority="69" w:unhideWhenUsed="0"/>
-    <w:lsdException w:name="Dark List Accent 6" w:semiHidden="0" w:uiPriority="70" w:unhideWhenUsed="0"/>
-    <w:lsdException w:name="Colorful Shading Accent 6" w:semiHidden="0" w:uiPriority="71" w:unhideWhenUsed="0"/>
-    <w:lsdException w:name="Colorful List Accent 6" w:semiHidden="0" w:uiPriority="72" w:unhideWhenUsed="0"/>
-    <w:lsdException w:name="Colorful Grid Accent 6" w:semiHidden="0" w:uiPriority="73" w:unhideWhenUsed="0"/>
-    <w:lsdException w:name="Subtle Emphasis" w:semiHidden="0" w:uiPriority="19" w:unhideWhenUsed="0" w:qFormat="1"/>
-    <w:lsdException w:name="Intense Emphasis" w:semiHidden="0" w:uiPriority="21" w:unhideWhenUsed="0" w:qFormat="1"/>
-    <w:lsdException w:name="Subtle Reference" w:semiHidden="0" w:uiPriority="31" w:unhideWhenUsed="0" w:qFormat="1"/>
-    <w:lsdException w:name="Intense Reference" w:semiHidden="0" w:uiPriority="32" w:unhideWhenUsed="0" w:qFormat="1"/>
-    <w:lsdException w:name="Book Title" w:semiHidden="0" w:uiPriority="33" w:unhideWhenUsed="0" w:qFormat="1"/>
-    <w:lsdException w:name="Bibliography" w:uiPriority="37"/>
-    <w:lsdException w:name="TOC Heading" w:uiPriority="39" w:qFormat="1"/>
-  </w:latentStyles>
-  <w:style w:type="paragraph" w:default="1" w:styleId="Standard">
-    <w:name w:val="Normal"/>
-    <w:qFormat/>
-  </w:style>
-  <w:style w:type="character" w:default="1" w:styleId="Absatz-Standardschriftart">
-    <w:name w:val="Default Paragraph Font"/>
-    <w:uiPriority w:val="1"/>
-    <w:semiHidden/>
-    <w:unhideWhenUsed/>
-  </w:style>
-  <w:style w:type="table" w:default="1" w:styleId="NormaleTabelle">
-    <w:name w:val="Normal Table"/>
-    <w:uiPriority w:val="99"/>
-    <w:semiHidden/>
-    <w:unhideWhenUsed/>
-    <w:tblPr>
-      <w:tblInd w:w="0" w:type="dxa"/>
-      <w:tblCellMar>
-        <w:top w:w="0" w:type="dxa"/>
-        <w:left w:w="108" w:type="dxa"/>
-        <w:bottom w:w="0" w:type="dxa"/>
-        <w:right w:w="108" w:type="dxa"/>
-      </w:tblCellMar>
-    </w:tblPr>
-  </w:style>
-  <w:style w:type="numbering" w:default="1" w:styleId="KeineListe">
-    <w:name w:val="No List"/>
-    <w:uiPriority w:val="99"/>
-    <w:semiHidden/>
-    <w:unhideWhenUsed/>
-  </w:style>
-  <w:style w:type="paragraph" w:customStyle="1" w:styleId="64C8D6C86FA445899E3B86041F1479D4">
-    <w:name w:val="64C8D6C86FA445899E3B86041F1479D4"/>
-    <w:rsid w:val="00147596"/>
-  </w:style>
-  <w:style w:type="paragraph" w:customStyle="1" w:styleId="B822A02D76DB4E569005E1F5BDF30830">
-    <w:name w:val="B822A02D76DB4E569005E1F5BDF30830"/>
-    <w:rsid w:val="00147596"/>
-  </w:style>
-  <w:style w:type="paragraph" w:customStyle="1" w:styleId="85EFEAE120F74189820CC4EB6A4F90FB">
-    <w:name w:val="85EFEAE120F74189820CC4EB6A4F90FB"/>
-    <w:rsid w:val="00147596"/>
-  </w:style>
-  <w:style w:type="paragraph" w:customStyle="1" w:styleId="12DB21FDAD884AF4936E166F03836A07">
-    <w:name w:val="12DB21FDAD884AF4936E166F03836A07"/>
-    <w:rsid w:val="00147596"/>
-  </w:style>
-  <w:style w:type="paragraph" w:customStyle="1" w:styleId="A1E50D2BF0234AA88729A56FF6D9E6E1">
-    <w:name w:val="A1E50D2BF0234AA88729A56FF6D9E6E1"/>
-    <w:rsid w:val="00147596"/>
-  </w:style>
-  <w:style w:type="paragraph" w:customStyle="1" w:styleId="F4F44EECD68442C88AEB1B6B38F24A74">
-    <w:name w:val="F4F44EECD68442C88AEB1B6B38F24A74"/>
-    <w:rsid w:val="00147596"/>
-  </w:style>
-</w:styles>
-</file>
-
-<file path=word/glossary/stylesWithEffects.xml><?xml version="1.0" encoding="utf-8"?>
-<w:styles xmlns:wpc="http://schemas.microsoft.com/office/word/2010/wordprocessingCanvas" xmlns:mc="http://schemas.openxmlformats.org/markup-compatibility/2006" xmlns:o="urn:schemas-microsoft-com:office:office" xmlns:r="http://schemas.openxmlformats.org/officeDocument/2006/relationships" xmlns:m="http://schemas.openxmlformats.org/officeDocument/2006/math" xmlns:v="urn:schemas-microsoft-com:vml" xmlns:wp14="http://schemas.microsoft.com/office/word/2010/wordprocessingDrawing" xmlns:wp="http://schemas.openxmlformats.org/drawingml/2006/wordprocessingDrawing" xmlns:w10="urn:schemas-microsoft-com:office:word" xmlns:w="http://schemas.openxmlformats.org/wordprocessingml/2006/main" xmlns:w14="http://schemas.microsoft.com/office/word/2010/wordml" xmlns:wpg="http://schemas.microsoft.com/office/word/2010/wordprocessingGroup" xmlns:wpi="http://schemas.microsoft.com/office/word/2010/wordprocessingInk" xmlns:wne="http://schemas.microsoft.com/office/word/2006/wordml" xmlns:wps="http://schemas.microsoft.com/office/word/2010/wordprocessingShape" mc:Ignorable="w14 wp14">
-  <w:docDefaults>
-    <w:rPrDefault>
-      <w:rPr>
-        <w:rFonts w:asciiTheme="minorHAnsi" w:eastAsiaTheme="minorEastAsia" w:hAnsiTheme="minorHAnsi" w:cstheme="minorBidi"/>
-        <w:sz w:val="22"/>
-        <w:szCs w:val="22"/>
-        <w:lang w:val="de-AT" w:eastAsia="de-AT" w:bidi="ar-SA"/>
-      </w:rPr>
-    </w:rPrDefault>
-    <w:pPrDefault>
-      <w:pPr>
-        <w:spacing w:after="200" w:line="276" w:lineRule="auto"/>
-      </w:pPr>
-    </w:pPrDefault>
-  </w:docDefaults>
-  <w:latentStyles w:defLockedState="0" w:defUIPriority="99" w:defSemiHidden="1" w:defUnhideWhenUsed="1" w:defQFormat="0" w:count="267">
-    <w:lsdException w:name="Normal" w:semiHidden="0" w:uiPriority="0" w:unhideWhenUsed="0" w:qFormat="1"/>
-    <w:lsdException w:name="heading 1" w:semiHidden="0" w:uiPriority="9" w:unhideWhenUsed="0" w:qFormat="1"/>
-    <w:lsdException w:name="heading 2" w:uiPriority="9" w:qFormat="1"/>
-    <w:lsdException w:name="heading 3" w:uiPriority="9" w:qFormat="1"/>
-    <w:lsdException w:name="heading 4" w:uiPriority="9" w:qFormat="1"/>
-    <w:lsdException w:name="heading 5" w:uiPriority="9" w:qFormat="1"/>
-    <w:lsdException w:name="heading 6" w:uiPriority="9" w:qFormat="1"/>
-    <w:lsdException w:name="heading 7" w:uiPriority="9" w:qFormat="1"/>
-    <w:lsdException w:name="heading 8" w:uiPriority="9" w:qFormat="1"/>
-    <w:lsdException w:name="heading 9" w:uiPriority="9" w:qFormat="1"/>
-    <w:lsdException w:name="toc 1" w:uiPriority="39"/>
-    <w:lsdException w:name="toc 2" w:uiPriority="39"/>
-    <w:lsdException w:name="toc 3" w:uiPriority="39"/>
-    <w:lsdException w:name="toc 4" w:uiPriority="39"/>
-    <w:lsdException w:name="toc 5" w:uiPriority="39"/>
-    <w:lsdException w:name="toc 6" w:uiPriority="39"/>
-    <w:lsdException w:name="toc 7" w:uiPriority="39"/>
-    <w:lsdException w:name="toc 8" w:uiPriority="39"/>
-    <w:lsdException w:name="toc 9" w:uiPriority="39"/>
-    <w:lsdException w:name="caption" w:uiPriority="35" w:qFormat="1"/>
-    <w:lsdException w:name="Title" w:semiHidden="0" w:uiPriority="10" w:unhideWhenUsed="0" w:qFormat="1"/>
-    <w:lsdException w:name="Default Paragraph Font" w:uiPriority="1"/>
-    <w:lsdException w:name="Subtitle" w:semiHidden="0" w:uiPriority="11" w:unhideWhenUsed="0" w:qFormat="1"/>
-    <w:lsdException w:name="Strong" w:semiHidden="0" w:uiPriority="22" w:unhideWhenUsed="0" w:qFormat="1"/>
-    <w:lsdException w:name="Emphasis" w:semiHidden="0" w:uiPriority="20" w:unhideWhenUsed="0" w:qFormat="1"/>
-    <w:lsdException w:name="Table Grid" w:semiHidden="0" w:uiPriority="59" w:unhideWhenUsed="0"/>
-    <w:lsdException w:name="Placeholder Text" w:unhideWhenUsed="0"/>
-    <w:lsdException w:name="No Spacing" w:semiHidden="0" w:uiPriority="1" w:unhideWhenUsed="0" w:qFormat="1"/>
-    <w:lsdException w:name="Light Shading" w:semiHidden="0" w:uiPriority="60" w:unhideWhenUsed="0"/>
-    <w:lsdException w:name="Light List" w:semiHidden="0" w:uiPriority="61" w:unhideWhenUsed="0"/>
-    <w:lsdException w:name="Light Grid" w:semiHidden="0" w:uiPriority="62" w:unhideWhenUsed="0"/>
-    <w:lsdException w:name="Medium Shading 1" w:semiHidden="0" w:uiPriority="63" w:unhideWhenUsed="0"/>
-    <w:lsdException w:name="Medium Shading 2" w:semiHidden="0" w:uiPriority="64" w:unhideWhenUsed="0"/>
-    <w:lsdException w:name="Medium List 1" w:semiHidden="0" w:uiPriority="65" w:unhideWhenUsed="0"/>
-    <w:lsdException w:name="Medium List 2" w:semiHidden="0" w:uiPriority="66" w:unhideWhenUsed="0"/>
-    <w:lsdException w:name="Medium Grid 1" w:semiHidden="0" w:uiPriority="67" w:unhideWhenUsed="0"/>
-    <w:lsdException w:name="Medium Grid 2" w:semiHidden="0" w:uiPriority="68" w:unhideWhenUsed="0"/>
-    <w:lsdException w:name="Medium Grid 3" w:semiHidden="0" w:uiPriority="69" w:unhideWhenUsed="0"/>
-    <w:lsdException w:name="Dark List" w:semiHidden="0" w:uiPriority="70" w:unhideWhenUsed="0"/>
-    <w:lsdException w:name="Colorful Shading" w:semiHidden="0" w:uiPriority="71" w:unhideWhenUsed="0"/>
-    <w:lsdException w:name="Colorful List" w:semiHidden="0" w:uiPriority="72" w:unhideWhenUsed="0"/>
-    <w:lsdException w:name="Colorful Grid" w:semiHidden="0" w:uiPriority="73" w:unhideWhenUsed="0"/>
-    <w:lsdException w:name="Light Shading Accent 1" w:semiHidden="0" w:uiPriority="60" w:unhideWhenUsed="0"/>
-    <w:lsdException w:name="Light List Accent 1" w:semiHidden="0" w:uiPriority="61" w:unhideWhenUsed="0"/>
-    <w:lsdException w:name="Light Grid Accent 1" w:semiHidden="0" w:uiPriority="62" w:unhideWhenUsed="0"/>
-    <w:lsdException w:name="Medium Shading 1 Accent 1" w:semiHidden="0" w:uiPriority="63" w:unhideWhenUsed="0"/>
-    <w:lsdException w:name="Medium Shading 2 Accent 1" w:semiHidden="0" w:uiPriority="64" w:unhideWhenUsed="0"/>
-    <w:lsdException w:name="Medium List 1 Accent 1" w:semiHidden="0" w:uiPriority="65" w:unhideWhenUsed="0"/>
-    <w:lsdException w:name="Revision" w:unhideWhenUsed="0"/>
-    <w:lsdException w:name="List Paragraph" w:semiHidden="0" w:uiPriority="34" w:unhideWhenUsed="0" w:qFormat="1"/>
-    <w:lsdException w:name="Quote" w:semiHidden="0" w:uiPriority="29" w:unhideWhenUsed="0" w:qFormat="1"/>
-    <w:lsdException w:name="Intense Quote" w:semiHidden="0" w:uiPriority="30" w:unhideWhenUsed="0" w:qFormat="1"/>
-    <w:lsdException w:name="Medium List 2 Accent 1" w:semiHidden="0" w:uiPriority="66" w:unhideWhenUsed="0"/>
-    <w:lsdException w:name="Medium Grid 1 Accent 1" w:semiHidden="0" w:uiPriority="67" w:unhideWhenUsed="0"/>
-    <w:lsdException w:name="Medium Grid 2 Accent 1" w:semiHidden="0" w:uiPriority="68" w:unhideWhenUsed="0"/>
-    <w:lsdException w:name="Medium Grid 3 Accent 1" w:semiHidden="0" w:uiPriority="69" w:unhideWhenUsed="0"/>
-    <w:lsdException w:name="Dark List Accent 1" w:semiHidden="0" w:uiPriority="70" w:unhideWhenUsed="0"/>
-    <w:lsdException w:name="Colorful Shading Accent 1" w:semiHidden="0" w:uiPriority="71" w:unhideWhenUsed="0"/>
-    <w:lsdException w:name="Colorful List Accent 1" w:semiHidden="0" w:uiPriority="72" w:unhideWhenUsed="0"/>
-    <w:lsdException w:name="Colorful Grid Accent 1" w:semiHidden="0" w:uiPriority="73" w:unhideWhenUsed="0"/>
-    <w:lsdException w:name="Light Shading Accent 2" w:semiHidden="0" w:uiPriority="60" w:unhideWhenUsed="0"/>
-    <w:lsdException w:name="Light List Accent 2" w:semiHidden="0" w:uiPriority="61" w:unhideWhenUsed="0"/>
-    <w:lsdException w:name="Light Grid Accent 2" w:semiHidden="0" w:uiPriority="62" w:unhideWhenUsed="0"/>
-    <w:lsdException w:name="Medium Shading 1 Accent 2" w:semiHidden="0" w:uiPriority="63" w:unhideWhenUsed="0"/>
-    <w:lsdException w:name="Medium Shading 2 Accent 2" w:semiHidden="0" w:uiPriority="64" w:unhideWhenUsed="0"/>
-    <w:lsdException w:name="Medium List 1 Accent 2" w:semiHidden="0" w:uiPriority="65" w:unhideWhenUsed="0"/>
-    <w:lsdException w:name="Medium List 2 Accent 2" w:semiHidden="0" w:uiPriority="66" w:unhideWhenUsed="0"/>
-    <w:lsdException w:name="Medium Grid 1 Accent 2" w:semiHidden="0" w:uiPriority="67" w:unhideWhenUsed="0"/>
-    <w:lsdException w:name="Medium Grid 2 Accent 2" w:semiHidden="0" w:uiPriority="68" w:unhideWhenUsed="0"/>
-    <w:lsdException w:name="Medium Grid 3 Accent 2" w:semiHidden="0" w:uiPriority="69" w:unhideWhenUsed="0"/>
-    <w:lsdException w:name="Dark List Accent 2" w:semiHidden="0" w:uiPriority="70" w:unhideWhenUsed="0"/>
-    <w:lsdException w:name="Colorful Shading Accent 2" w:semiHidden="0" w:uiPriority="71" w:unhideWhenUsed="0"/>
-    <w:lsdException w:name="Colorful List Accent 2" w:semiHidden="0" w:uiPriority="72" w:unhideWhenUsed="0"/>
-    <w:lsdException w:name="Colorful Grid Accent 2" w:semiHidden="0" w:uiPriority="73" w:unhideWhenUsed="0"/>
-    <w:lsdException w:name="Light Shading Accent 3" w:semiHidden="0" w:uiPriority="60" w:unhideWhenUsed="0"/>
-    <w:lsdException w:name="Light List Accent 3" w:semiHidden="0" w:uiPriority="61" w:unhideWhenUsed="0"/>
-    <w:lsdException w:name="Light Grid Accent 3" w:semiHidden="0" w:uiPriority="62" w:unhideWhenUsed="0"/>
-    <w:lsdException w:name="Medium Shading 1 Accent 3" w:semiHidden="0" w:uiPriority="63" w:unhideWhenUsed="0"/>
-    <w:lsdException w:name="Medium Shading 2 Accent 3" w:semiHidden="0" w:uiPriority="64" w:unhideWhenUsed="0"/>
-    <w:lsdException w:name="Medium List 1 Accent 3" w:semiHidden="0" w:uiPriority="65" w:unhideWhenUsed="0"/>
-    <w:lsdException w:name="Medium List 2 Accent 3" w:semiHidden="0" w:uiPriority="66" w:unhideWhenUsed="0"/>
-    <w:lsdException w:name="Medium Grid 1 Accent 3" w:semiHidden="0" w:uiPriority="67" w:unhideWhenUsed="0"/>
-    <w:lsdException w:name="Medium Grid 2 Accent 3" w:semiHidden="0" w:uiPriority="68" w:unhideWhenUsed="0"/>
-    <w:lsdException w:name="Medium Grid 3 Accent 3" w:semiHidden="0" w:uiPriority="69" w:unhideWhenUsed="0"/>
-    <w:lsdException w:name="Dark List Accent 3" w:semiHidden="0" w:uiPriority="70" w:unhideWhenUsed="0"/>
-    <w:lsdException w:name="Colorful Shading Accent 3" w:semiHidden="0" w:uiPriority="71" w:unhideWhenUsed="0"/>
-    <w:lsdException w:name="Colorful List Accent 3" w:semiHidden="0" w:uiPriority="72" w:unhideWhenUsed="0"/>
-    <w:lsdException w:name="Colorful Grid Accent 3" w:semiHidden="0" w:uiPriority="73" w:unhideWhenUsed="0"/>
-    <w:lsdException w:name="Light Shading Accent 4" w:semiHidden="0" w:uiPriority="60" w:unhideWhenUsed="0"/>
-    <w:lsdException w:name="Light List Accent 4" w:semiHidden="0" w:uiPriority="61" w:unhideWhenUsed="0"/>
-    <w:lsdException w:name="Light Grid Accent 4" w:semiHidden="0" w:uiPriority="62" w:unhideWhenUsed="0"/>
-    <w:lsdException w:name="Medium Shading 1 Accent 4" w:semiHidden="0" w:uiPriority="63" w:unhideWhenUsed="0"/>
-    <w:lsdException w:name="Medium Shading 2 Accent 4" w:semiHidden="0" w:uiPriority="64" w:unhideWhenUsed="0"/>
-    <w:lsdException w:name="Medium List 1 Accent 4" w:semiHidden="0" w:uiPriority="65" w:unhideWhenUsed="0"/>
-    <w:lsdException w:name="Medium List 2 Accent 4" w:semiHidden="0" w:uiPriority="66" w:unhideWhenUsed="0"/>
-    <w:lsdException w:name="Medium Grid 1 Accent 4" w:semiHidden="0" w:uiPriority="67" w:unhideWhenUsed="0"/>
-    <w:lsdException w:name="Medium Grid 2 Accent 4" w:semiHidden="0" w:uiPriority="68" w:unhideWhenUsed="0"/>
-    <w:lsdException w:name="Medium Grid 3 Accent 4" w:semiHidden="0" w:uiPriority="69" w:unhideWhenUsed="0"/>
-    <w:lsdException w:name="Dark List Accent 4" w:semiHidden="0" w:uiPriority="70" w:unhideWhenUsed="0"/>
-    <w:lsdException w:name="Colorful Shading Accent 4" w:semiHidden="0" w:uiPriority="71" w:unhideWhenUsed="0"/>
-    <w:lsdException w:name="Colorful List Accent 4" w:semiHidden="0" w:uiPriority="72" w:unhideWhenUsed="0"/>
-    <w:lsdException w:name="Colorful Grid Accent 4" w:semiHidden="0" w:uiPriority="73" w:unhideWhenUsed="0"/>
-    <w:lsdException w:name="Light Shading Accent 5" w:semiHidden="0" w:uiPriority="60" w:unhideWhenUsed="0"/>
-    <w:lsdException w:name="Light List Accent 5" w:semiHidden="0" w:uiPriority="61" w:unhideWhenUsed="0"/>
-    <w:lsdException w:name="Light Grid Accent 5" w:semiHidden="0" w:uiPriority="62" w:unhideWhenUsed="0"/>
-    <w:lsdException w:name="Medium Shading 1 Accent 5" w:semiHidden="0" w:uiPriority="63" w:unhideWhenUsed="0"/>
-    <w:lsdException w:name="Medium Shading 2 Accent 5" w:semiHidden="0" w:uiPriority="64" w:unhideWhenUsed="0"/>
-    <w:lsdException w:name="Medium List 1 Accent 5" w:semiHidden="0" w:uiPriority="65" w:unhideWhenUsed="0"/>
-    <w:lsdException w:name="Medium List 2 Accent 5" w:semiHidden="0" w:uiPriority="66" w:unhideWhenUsed="0"/>
-    <w:lsdException w:name="Medium Grid 1 Accent 5" w:semiHidden="0" w:uiPriority="67" w:unhideWhenUsed="0"/>
-    <w:lsdException w:name="Medium Grid 2 Accent 5" w:semiHidden="0" w:uiPriority="68" w:unhideWhenUsed="0"/>
-    <w:lsdException w:name="Medium Grid 3 Accent 5" w:semiHidden="0" w:uiPriority="69" w:unhideWhenUsed="0"/>
-    <w:lsdException w:name="Dark List Accent 5" w:semiHidden="0" w:uiPriority="70" w:unhideWhenUsed="0"/>
-    <w:lsdException w:name="Colorful Shading Accent 5" w:semiHidden="0" w:uiPriority="71" w:unhideWhenUsed="0"/>
-    <w:lsdException w:name="Colorful List Accent 5" w:semiHidden="0" w:uiPriority="72" w:unhideWhenUsed="0"/>
-    <w:lsdException w:name="Colorful Grid Accent 5" w:semiHidden="0" w:uiPriority="73" w:unhideWhenUsed="0"/>
-    <w:lsdException w:name="Light Shading Accent 6" w:semiHidden="0" w:uiPriority="60" w:unhideWhenUsed="0"/>
-    <w:lsdException w:name="Light List Accent 6" w:semiHidden="0" w:uiPriority="61" w:unhideWhenUsed="0"/>
-    <w:lsdException w:name="Light Grid Accent 6" w:semiHidden="0" w:uiPriority="62" w:unhideWhenUsed="0"/>
-    <w:lsdException w:name="Medium Shading 1 Accent 6" w:semiHidden="0" w:uiPriority="63" w:unhideWhenUsed="0"/>
-    <w:lsdException w:name="Medium Shading 2 Accent 6" w:semiHidden="0" w:uiPriority="64" w:unhideWhenUsed="0"/>
-    <w:lsdException w:name="Medium List 1 Accent 6" w:semiHidden="0" w:uiPriority="65" w:unhideWhenUsed="0"/>
-    <w:lsdException w:name="Medium List 2 Accent 6" w:semiHidden="0" w:uiPriority="66" w:unhideWhenUsed="0"/>
-    <w:lsdException w:name="Medium Grid 1 Accent 6" w:semiHidden="0" w:uiPriority="67" w:unhideWhenUsed="0"/>
-    <w:lsdException w:name="Medium Grid 2 Accent 6" w:semiHidden="0" w:uiPriority="68" w:unhideWhenUsed="0"/>
-    <w:lsdException w:name="Medium Grid 3 Accent 6" w:semiHidden="0" w:uiPriority="69" w:unhideWhenUsed="0"/>
-    <w:lsdException w:name="Dark List Accent 6" w:semiHidden="0" w:uiPriority="70" w:unhideWhenUsed="0"/>
-    <w:lsdException w:name="Colorful Shading Accent 6" w:semiHidden="0" w:uiPriority="71" w:unhideWhenUsed="0"/>
-    <w:lsdException w:name="Colorful List Accent 6" w:semiHidden="0" w:uiPriority="72" w:unhideWhenUsed="0"/>
-    <w:lsdException w:name="Colorful Grid Accent 6" w:semiHidden="0" w:uiPriority="73" w:unhideWhenUsed="0"/>
-    <w:lsdException w:name="Subtle Emphasis" w:semiHidden="0" w:uiPriority="19" w:unhideWhenUsed="0" w:qFormat="1"/>
-    <w:lsdException w:name="Intense Emphasis" w:semiHidden="0" w:uiPriority="21" w:unhideWhenUsed="0" w:qFormat="1"/>
-    <w:lsdException w:name="Subtle Reference" w:semiHidden="0" w:uiPriority="31" w:unhideWhenUsed="0" w:qFormat="1"/>
-    <w:lsdException w:name="Intense Reference" w:semiHidden="0" w:uiPriority="32" w:unhideWhenUsed="0" w:qFormat="1"/>
-    <w:lsdException w:name="Book Title" w:semiHidden="0" w:uiPriority="33" w:unhideWhenUsed="0" w:qFormat="1"/>
-    <w:lsdException w:name="Bibliography" w:uiPriority="37"/>
-    <w:lsdException w:name="TOC Heading" w:uiPriority="39" w:qFormat="1"/>
-  </w:latentStyles>
-  <w:style w:type="paragraph" w:default="1" w:styleId="Standard">
-    <w:name w:val="Normal"/>
-    <w:qFormat/>
-  </w:style>
-  <w:style w:type="character" w:default="1" w:styleId="Absatz-Standardschriftart">
-    <w:name w:val="Default Paragraph Font"/>
-    <w:uiPriority w:val="1"/>
-    <w:semiHidden/>
-    <w:unhideWhenUsed/>
-  </w:style>
-  <w:style w:type="table" w:default="1" w:styleId="NormaleTabelle">
-    <w:name w:val="Normal Table"/>
-    <w:uiPriority w:val="99"/>
-    <w:semiHidden/>
-    <w:unhideWhenUsed/>
-    <w:tblPr>
-      <w:tblInd w:w="0" w:type="dxa"/>
-      <w:tblCellMar>
-        <w:top w:w="0" w:type="dxa"/>
-        <w:left w:w="108" w:type="dxa"/>
-        <w:bottom w:w="0" w:type="dxa"/>
-        <w:right w:w="108" w:type="dxa"/>
-      </w:tblCellMar>
-    </w:tblPr>
-  </w:style>
-  <w:style w:type="numbering" w:default="1" w:styleId="KeineListe">
-    <w:name w:val="No List"/>
-    <w:uiPriority w:val="99"/>
-    <w:semiHidden/>
-    <w:unhideWhenUsed/>
-  </w:style>
-  <w:style w:type="paragraph" w:customStyle="1" w:styleId="64C8D6C86FA445899E3B86041F1479D4">
-    <w:name w:val="64C8D6C86FA445899E3B86041F1479D4"/>
-    <w:rsid w:val="00147596"/>
-  </w:style>
-  <w:style w:type="paragraph" w:customStyle="1" w:styleId="B822A02D76DB4E569005E1F5BDF30830">
-    <w:name w:val="B822A02D76DB4E569005E1F5BDF30830"/>
-    <w:rsid w:val="00147596"/>
-  </w:style>
-  <w:style w:type="paragraph" w:customStyle="1" w:styleId="85EFEAE120F74189820CC4EB6A4F90FB">
-    <w:name w:val="85EFEAE120F74189820CC4EB6A4F90FB"/>
-    <w:rsid w:val="00147596"/>
-  </w:style>
-  <w:style w:type="paragraph" w:customStyle="1" w:styleId="12DB21FDAD884AF4936E166F03836A07">
-    <w:name w:val="12DB21FDAD884AF4936E166F03836A07"/>
-    <w:rsid w:val="00147596"/>
-  </w:style>
-  <w:style w:type="paragraph" w:customStyle="1" w:styleId="A1E50D2BF0234AA88729A56FF6D9E6E1">
-    <w:name w:val="A1E50D2BF0234AA88729A56FF6D9E6E1"/>
-    <w:rsid w:val="00147596"/>
-  </w:style>
-  <w:style w:type="paragraph" w:customStyle="1" w:styleId="F4F44EECD68442C88AEB1B6B38F24A74">
-    <w:name w:val="F4F44EECD68442C88AEB1B6B38F24A74"/>
-    <w:rsid w:val="00147596"/>
-  </w:style>
-</w:styles>
-</file>
-
-<file path=word/glossary/webSettings.xml><?xml version="1.0" encoding="utf-8"?>
-<w:webSettings xmlns:mc="http://schemas.openxmlformats.org/markup-compatibility/2006" xmlns:r="http://schemas.openxmlformats.org/officeDocument/2006/relationships" xmlns:w="http://schemas.openxmlformats.org/wordprocessingml/2006/main" xmlns:w14="http://schemas.microsoft.com/office/word/2010/wordml" mc:Ignorable="w14">
-  <w:optimizeForBrowser/>
-  <w:allowPNG/>
-</w:webSettings>
 </file>
 
 <file path=word/theme/theme1.xml><?xml version="1.0" encoding="utf-8"?>
@@ -4784,7 +5251,7 @@
 </file>
 
 <file path=customXml/itemProps2.xml><?xml version="1.0" encoding="utf-8"?>
-<ds:datastoreItem xmlns:ds="http://schemas.openxmlformats.org/officeDocument/2006/customXml" ds:itemID="{6281FE3C-B956-49FF-8A20-2808322E7CE0}">
+<ds:datastoreItem xmlns:ds="http://schemas.openxmlformats.org/officeDocument/2006/customXml" ds:itemID="{BBE443C2-3664-4A63-9102-72AC06CC0811}">
   <ds:schemaRefs>
     <ds:schemaRef ds:uri="http://schemas.openxmlformats.org/officeDocument/2006/bibliography"/>
   </ds:schemaRefs>

</xml_diff>